<commit_message>
thesis - original formatting summary - add Kofranek dissertation reference
</commit_message>
<xml_diff>
--- a/summary.docx
+++ b/summary.docx
@@ -718,7 +718,7 @@
             </w:rPr>
             <w:fldChar w:fldCharType="separate"/>
           </w:r>
-          <w:hyperlink w:anchor="_Toc422955340" w:history="1">
+          <w:hyperlink w:anchor="_Toc423201368" w:history="1">
             <w:r>
               <w:rPr>
                 <w:rStyle w:val="Hypertextovodkaz"/>
@@ -761,7 +761,7 @@
                 <w:noProof/>
                 <w:webHidden/>
               </w:rPr>
-              <w:instrText xml:space="preserve"> PAGEREF _Toc422955340 \h </w:instrText>
+              <w:instrText xml:space="preserve"> PAGEREF _Toc423201368 \h </w:instrText>
             </w:r>
             <w:r>
               <w:rPr>
@@ -804,7 +804,7 @@
               <w:lang w:val="sk-SK" w:eastAsia="sk-SK"/>
             </w:rPr>
           </w:pPr>
-          <w:hyperlink w:anchor="_Toc422955341" w:history="1">
+          <w:hyperlink w:anchor="_Toc423201369" w:history="1">
             <w:r>
               <w:rPr>
                 <w:rStyle w:val="Hypertextovodkaz"/>
@@ -847,7 +847,7 @@
                 <w:noProof/>
                 <w:webHidden/>
               </w:rPr>
-              <w:instrText xml:space="preserve"> PAGEREF _Toc422955341 \h </w:instrText>
+              <w:instrText xml:space="preserve"> PAGEREF _Toc423201369 \h </w:instrText>
             </w:r>
             <w:r>
               <w:rPr>
@@ -867,7 +867,7 @@
                 <w:noProof/>
                 <w:webHidden/>
               </w:rPr>
-              <w:t>11</w:t>
+              <w:t>12</w:t>
             </w:r>
             <w:r>
               <w:rPr>
@@ -890,7 +890,7 @@
               <w:lang w:val="sk-SK" w:eastAsia="sk-SK"/>
             </w:rPr>
           </w:pPr>
-          <w:hyperlink w:anchor="_Toc422955342" w:history="1">
+          <w:hyperlink w:anchor="_Toc423201370" w:history="1">
             <w:r>
               <w:rPr>
                 <w:rStyle w:val="Hypertextovodkaz"/>
@@ -933,7 +933,7 @@
                 <w:noProof/>
                 <w:webHidden/>
               </w:rPr>
-              <w:instrText xml:space="preserve"> PAGEREF _Toc422955342 \h </w:instrText>
+              <w:instrText xml:space="preserve"> PAGEREF _Toc423201370 \h </w:instrText>
             </w:r>
             <w:r>
               <w:rPr>
@@ -976,7 +976,7 @@
               <w:lang w:val="sk-SK" w:eastAsia="sk-SK"/>
             </w:rPr>
           </w:pPr>
-          <w:hyperlink w:anchor="_Toc422955343" w:history="1">
+          <w:hyperlink w:anchor="_Toc423201371" w:history="1">
             <w:r>
               <w:rPr>
                 <w:rStyle w:val="Hypertextovodkaz"/>
@@ -1019,7 +1019,7 @@
                 <w:noProof/>
                 <w:webHidden/>
               </w:rPr>
-              <w:instrText xml:space="preserve"> PAGEREF _Toc422955343 \h </w:instrText>
+              <w:instrText xml:space="preserve"> PAGEREF _Toc423201371 \h </w:instrText>
             </w:r>
             <w:r>
               <w:rPr>
@@ -1062,7 +1062,7 @@
               <w:lang w:val="sk-SK" w:eastAsia="sk-SK"/>
             </w:rPr>
           </w:pPr>
-          <w:hyperlink w:anchor="_Toc422955344" w:history="1">
+          <w:hyperlink w:anchor="_Toc423201372" w:history="1">
             <w:r>
               <w:rPr>
                 <w:rStyle w:val="Hypertextovodkaz"/>
@@ -1105,7 +1105,7 @@
                 <w:noProof/>
                 <w:webHidden/>
               </w:rPr>
-              <w:instrText xml:space="preserve"> PAGEREF _Toc422955344 \h </w:instrText>
+              <w:instrText xml:space="preserve"> PAGEREF _Toc423201372 \h </w:instrText>
             </w:r>
             <w:r>
               <w:rPr>
@@ -1148,7 +1148,7 @@
               <w:lang w:val="sk-SK" w:eastAsia="sk-SK"/>
             </w:rPr>
           </w:pPr>
-          <w:hyperlink w:anchor="_Toc422955345" w:history="1">
+          <w:hyperlink w:anchor="_Toc423201373" w:history="1">
             <w:r>
               <w:rPr>
                 <w:rStyle w:val="Hypertextovodkaz"/>
@@ -1191,7 +1191,7 @@
                 <w:noProof/>
                 <w:webHidden/>
               </w:rPr>
-              <w:instrText xml:space="preserve"> PAGEREF _Toc422955345 \h </w:instrText>
+              <w:instrText xml:space="preserve"> PAGEREF _Toc423201373 \h </w:instrText>
             </w:r>
             <w:r>
               <w:rPr>
@@ -1211,7 +1211,7 @@
                 <w:noProof/>
                 <w:webHidden/>
               </w:rPr>
-              <w:t>26</w:t>
+              <w:t>27</w:t>
             </w:r>
             <w:r>
               <w:rPr>
@@ -1234,7 +1234,7 @@
               <w:lang w:val="sk-SK" w:eastAsia="sk-SK"/>
             </w:rPr>
           </w:pPr>
-          <w:hyperlink w:anchor="_Toc422955346" w:history="1">
+          <w:hyperlink w:anchor="_Toc423201374" w:history="1">
             <w:r>
               <w:rPr>
                 <w:rStyle w:val="Hypertextovodkaz"/>
@@ -1277,7 +1277,7 @@
                 <w:noProof/>
                 <w:webHidden/>
               </w:rPr>
-              <w:instrText xml:space="preserve"> PAGEREF _Toc422955346 \h </w:instrText>
+              <w:instrText xml:space="preserve"> PAGEREF _Toc423201374 \h </w:instrText>
             </w:r>
             <w:r>
               <w:rPr>
@@ -1297,7 +1297,7 @@
                 <w:noProof/>
                 <w:webHidden/>
               </w:rPr>
-              <w:t>29</w:t>
+              <w:t>30</w:t>
             </w:r>
             <w:r>
               <w:rPr>
@@ -1353,6 +1353,7 @@
         </w:rPr>
       </w:pPr>
       <w:bookmarkStart w:id="0" w:name="_Toc422835498"/>
+      <w:bookmarkStart w:id="1" w:name="_Toc423201368"/>
       <w:r>
         <w:rPr>
           <w:rFonts w:asciiTheme="minorHAnsi" w:hAnsiTheme="minorHAnsi"/>
@@ -1362,6 +1363,7 @@
         <w:t>Introduction</w:t>
       </w:r>
       <w:bookmarkEnd w:id="0"/>
+      <w:bookmarkEnd w:id="1"/>
     </w:p>
     <w:p>
       <w:pPr>
@@ -2906,7 +2908,7 @@
           <w:rStyle w:val="hps"/>
           <w:lang w:val="en-US"/>
         </w:rPr>
-        <w:t>these</w:t>
+        <w:t>each of these particular</w:t>
       </w:r>
       <w:r>
         <w:rPr>
@@ -3899,7 +3901,8 @@
           <w:lang w:val="en-US"/>
         </w:rPr>
       </w:pPr>
-      <w:bookmarkStart w:id="1" w:name="_Toc422835499"/>
+      <w:bookmarkStart w:id="2" w:name="_Toc422835499"/>
+      <w:bookmarkStart w:id="3" w:name="_Toc423201369"/>
       <w:r>
         <w:rPr>
           <w:lang w:val="en-US"/>
@@ -3907,7 +3910,8 @@
         <w:lastRenderedPageBreak/>
         <w:t>Aims of the work</w:t>
       </w:r>
-      <w:bookmarkEnd w:id="1"/>
+      <w:bookmarkEnd w:id="2"/>
+      <w:bookmarkEnd w:id="3"/>
     </w:p>
     <w:p>
       <w:pPr>
@@ -4031,14 +4035,32 @@
         <w:rPr>
           <w:lang w:val="en-US"/>
         </w:rPr>
-        <w:t xml:space="preserve">. Modelica implementation of the model by the physiological community (non-Modelica users) using graphical diagrams will provide visual verification of the model through feedback, thereby providing data for follow-up improvement and development of the model. The goal of the thesis is therefore to create new libraries as part of the Modelica environment that will be usable for many other models. These new libraries will </w:t>
+        <w:t>. Modelica implementation of the model using graphical diagrams will provide visual verification of the model through feedback</w:t>
+      </w:r>
+      <w:r>
+        <w:rPr>
+          <w:lang w:val="en-US"/>
+        </w:rPr>
+        <w:t xml:space="preserve"> from </w:t>
+      </w:r>
+      <w:r>
+        <w:rPr>
+          <w:lang w:val="en-US"/>
+        </w:rPr>
+        <w:t>the physiological community (non-Modelica users)</w:t>
+      </w:r>
+      <w:r>
+        <w:rPr>
+          <w:lang w:val="en-US"/>
+        </w:rPr>
+        <w:t xml:space="preserve">, thereby providing data for follow-up improvement and development of the model. The goal of the thesis is therefore to create new libraries as part of the Modelica </w:t>
       </w:r>
       <w:r>
         <w:rPr>
           <w:lang w:val="en-US"/>
         </w:rPr>
         <w:lastRenderedPageBreak/>
-        <w:t>contain general, fixed, valid and verified sets of components for intuitive use in graphical diagrams.</w:t>
+        <w:t>environment that will be usable for many other models. These new libraries will contain general, fixed, valid and verified sets of components for intuitive use in graphical diagrams.</w:t>
       </w:r>
     </w:p>
     <w:p>
@@ -4059,66 +4081,79 @@
         </w:rPr>
         <w:fldChar w:fldCharType="begin">
           <w:fldData xml:space="preserve">PEVuZE5vdGU+PENpdGU+PEF1dGhvcj5NYXRvdXNlazwvQXV0aG9yPjxZZWFyPjIwMTE8L1llYXI+
-PFJlY051bT45NDM8L1JlY051bT48RGlzcGxheVRleHQ+KEtvZnLDoW5laywgMjAwOTsgTWF0ZWrD
-oWssIGV0IGFsLiwgMjAxNTsgTWF0b3VzZWssIGV0IGFsLiwgMjAxMSk8L0Rpc3BsYXlUZXh0Pjxy
-ZWNvcmQ+PHJlYy1udW1iZXI+OTQzPC9yZWMtbnVtYmVyPjxmb3JlaWduLWtleXM+PGtleSBhcHA9
-IkVOIiBkYi1pZD0idHA5ZWQ1MnQ4dDBmZTJlcnpwOXZkdmVocjB4dHZ4cHp3ZXhlIiB0aW1lc3Rh
-bXA9IjE0MzU0MjUxODgiPjk0Mzwva2V5PjwvZm9yZWlnbi1rZXlzPjxyZWYtdHlwZSBuYW1lPSJK
-b3VybmFsIEFydGljbGUiPjE3PC9yZWYtdHlwZT48Y29udHJpYnV0b3JzPjxhdXRob3JzPjxhdXRo
-b3I+TWF0b3VzZWssIFM8L2F1dGhvcj48YXV0aG9yPkhhbmR5LCBKPC9hdXRob3I+PGF1dGhvcj5S
-ZWVzLCBTdGVwaGVuIEVkd2FyZDwvYXV0aG9yPjwvYXV0aG9ycz48L2NvbnRyaWJ1dG9ycz48dGl0
-bGVzPjx0aXRsZT5BY2lk4oCTYmFzZSBjaGVtaXN0cnkgb2YgcGxhc21hOiBjb25zb2xpZGF0aW9u
-IG9mIHRoZSB0cmFkaXRpb25hbCBhbmQgbW9kZXJuIGFwcHJvYWNoZXMgZnJvbSBhIG1hdGhlbWF0
-aWNhbCBhbmQgY2xpbmljYWwgcGVyc3BlY3RpdmU8L3RpdGxlPjxzZWNvbmRhcnktdGl0bGU+Sm91
-cm5hbCBvZiBjbGluaWNhbCBtb25pdG9yaW5nIGFuZCBjb21wdXRpbmc8L3NlY29uZGFyeS10aXRs
-ZT48L3RpdGxlcz48cGVyaW9kaWNhbD48ZnVsbC10aXRsZT5Kb3VybmFsIG9mIGNsaW5pY2FsIG1v
-bml0b3JpbmcgYW5kIGNvbXB1dGluZzwvZnVsbC10aXRsZT48L3BlcmlvZGljYWw+PHBhZ2VzPjU3
-LTcwPC9wYWdlcz48dm9sdW1lPjI1PC92b2x1bWU+PG51bWJlcj4xPC9udW1iZXI+PGRhdGVzPjx5
-ZWFyPjIwMTE8L3llYXI+PC9kYXRlcz48aXNibj4xMzg3LTEzMDc8L2lzYm4+PHVybHM+PC91cmxz
-PjwvcmVjb3JkPjwvQ2l0ZT48Q2l0ZT48QXV0aG9yPktvZnLDoW5lazwvQXV0aG9yPjxZZWFyPjIw
-MDk8L1llYXI+PFJlY051bT45MTM8L1JlY051bT48cmVjb3JkPjxyZWMtbnVtYmVyPjkxMzwvcmVj
-LW51bWJlcj48Zm9yZWlnbi1rZXlzPjxrZXkgYXBwPSJFTiIgZGItaWQ9InRwOWVkNTJ0OHQwZmUy
-ZXJ6cDl2ZHZlaHIweHR2eHB6d2V4ZSIgdGltZXN0YW1wPSIxNDM1NDI1MTg3Ij45MTM8L2tleT48
-L2ZvcmVpZ24ta2V5cz48cmVmLXR5cGUgbmFtZT0iQ29uZmVyZW5jZSBQcm9jZWVkaW5ncyI+MTA8
-L3JlZi10eXBlPjxjb250cmlidXRvcnM+PGF1dGhvcnM+PGF1dGhvcj48c3R5bGUgZmFjZT0ibm9y
-bWFsIiBmb250PSJkZWZhdWx0IiBzaXplPSIxMDAlIj5KaTwvc3R5bGU+PHN0eWxlIGZhY2U9Im5v
-cm1hbCIgZm9udD0iZGVmYXVsdCIgY2hhcnNldD0iMjM4IiBzaXplPSIxMDAlIj7FmcOtIEtvZnLD
-oW5lazwvc3R5bGU+PC9hdXRob3I+PC9hdXRob3JzPjxzZWNvbmRhcnktYXV0aG9ycz48YXV0aG9y
-Pk1pbGVuYSBaaWV0aGFtbG92w6E8L2F1dGhvcj48L3NlY29uZGFyeS1hdXRob3JzPjwvY29udHJp
-YnV0b3JzPjx0aXRsZXM+PHRpdGxlPkNvbXBsZXggbW9kZWwgb2YgYmxvb2QgYWNpZC1iYXNlIGJh
-bGFuY2UuPC90aXRsZT48c2Vjb25kYXJ5LXRpdGxlPjxzdHlsZSBmYWNlPSJub3JtYWwiIGZvbnQ9
-ImRlZmF1bHQiIHNpemU9IjEwMCUiPk1FRFNPRlQ8L3N0eWxlPjxzdHlsZSBmYWNlPSJub3JtYWwi
-IGZvbnQ9ImRlZmF1bHQiIGNoYXJzZXQ9IjIzOCIgc2l6ZT0iMTAwJSI+IDwvc3R5bGU+PHN0eWxl
-IGZhY2U9Im5vcm1hbCIgZm9udD0iZGVmYXVsdCIgc2l6ZT0iMTAwJSI+MjAwOTwvc3R5bGU+PC9z
-ZWNvbmRhcnktdGl0bGU+PC90aXRsZXM+PHBlcmlvZGljYWw+PGZ1bGwtdGl0bGU+TWVkc29mdCAy
-MDA5PC9mdWxsLXRpdGxlPjwvcGVyaW9kaWNhbD48cGFnZXM+MjMtNjA8L3BhZ2VzPjxkYXRlcz48
-eWVhcj48c3R5bGUgZmFjZT0ibm9ybWFsIiBmb250PSJkZWZhdWx0IiBjaGFyc2V0PSIyMzgiIHNp
-emU9IjEwMCUiPjIwMDk8L3N0eWxlPjwveWVhcj48L2RhdGVzPjxwdWJsaXNoZXI+Q3JlYXRpdmUg
-Q29ubmVjdGlvbnM8L3B1Ymxpc2hlcj48dXJscz48cmVsYXRlZC11cmxzPjx1cmw+aHR0cDovL3d3
-dy5jcmVhdGl2ZWNvbm5lY3Rpb25zLmN6L21lZHNvZnQvMjAwOS9BY2lkYmFzZU1lZHNvZnQyMDA5
-LnBkZjwvdXJsPjwvcmVsYXRlZC11cmxzPjwvdXJscz48L3JlY29yZD48L0NpdGU+PENpdGU+PEF1
-dGhvcj5NYXRlasOhazwvQXV0aG9yPjxZZWFyPjIwMTU8L1llYXI+PFJlY051bT4xMTEyPC9SZWNO
-dW0+PHJlY29yZD48cmVjLW51bWJlcj4xMTEyPC9yZWMtbnVtYmVyPjxmb3JlaWduLWtleXM+PGtl
-eSBhcHA9IkVOIiBkYi1pZD0idHA5ZWQ1MnQ4dDBmZTJlcnpwOXZkdmVocjB4dHZ4cHp3ZXhlIiB0
-aW1lc3RhbXA9IjE0MzU0MjUyODkiPjExMTI8L2tleT48L2ZvcmVpZ24ta2V5cz48cmVmLXR5cGUg
-bmFtZT0iSm91cm5hbCBBcnRpY2xlIj4xNzwvcmVmLXR5cGU+PGNvbnRyaWJ1dG9ycz48YXV0aG9y
-cz48YXV0aG9yPk1hdGVqw6FrLCBNYXJlazwvYXV0aG9yPjxhdXRob3I+S3VsaMOhbmVrLCBUb23D
-ocWhPC9hdXRob3I+PGF1dGhvcj5NYXRvdcWhZWssIFN0YW5pc2xhdjwvYXV0aG9yPjwvYXV0aG9y
-cz48L2NvbnRyaWJ1dG9ycz48dGl0bGVzPjx0aXRsZT5BZGFpci1iYXNlZCBoZW1vZ2xvYmluIGVx
-dWlsaWJyaXVtIHdpdGggb3h5Z2VuLCBjYXJib24gZGlveGlkZSBhbmQgaHlkcm9nZW4gaW9uIGFj
-dGl2aXR5PC90aXRsZT48c2Vjb25kYXJ5LXRpdGxlPlNjYW5kaW5hdmlhbiBKb3VybmFsIG9mIENs
-aW5pY2FsIGFuZCBMYWJvcmF0b3J5IEludmVzdGlnYXRpb248L3NlY29uZGFyeS10aXRsZT48L3Rp
-dGxlcz48cGVyaW9kaWNhbD48ZnVsbC10aXRsZT5TY2FuZGluYXZpYW4gSm91cm5hbCBvZiBDbGlu
-aWNhbCBhbmQgTGFib3JhdG9yeSBJbnZlc3RpZ2F0aW9uPC9mdWxsLXRpdGxlPjxhYmJyLTE+U2Nh
-bmQuIEouIENsaW4uIExhYi4gSW52ZXN0PC9hYmJyLTE+PC9wZXJpb2RpY2FsPjxwYWdlcz4xMTMt
-MTIwPC9wYWdlcz48dm9sdW1lPjc1PC92b2x1bWU+PG51bWJlcj4yPC9udW1iZXI+PGRhdGVzPjx5
-ZWFyPjIwMTU8L3llYXI+PHB1Yi1kYXRlcz48ZGF0ZT4yMDE1LzAyLzE3PC9kYXRlPjwvcHViLWRh
-dGVzPjwvZGF0ZXM+PHB1Ymxpc2hlcj5UYXlsb3IgJmFtcDsgRnJhbmNpczwvcHVibGlzaGVyPjxp
-c2JuPjAwMzYtNTUxMzwvaXNibj48dXJscz48cmVsYXRlZC11cmxzPjx1cmw+aHR0cDovL3d3dy50
-YW5kZm9ubGluZS5jb20vZG9pL2Ficy8xMC4zMTA5LzAwMzY1NTEzLjIwMTQuOTg0MzIwPC91cmw+
-PC9yZWxhdGVkLXVybHM+PC91cmxzPjxlbGVjdHJvbmljLXJlc291cmNlLW51bT4xMC4zMTA5LzAw
-MzY1NTEzLjIwMTQuOTg0MzIwPC9lbGVjdHJvbmljLXJlc291cmNlLW51bT48YWNjZXNzLWRhdGU+
-MjAxNS8wNS8xNTwvYWNjZXNzLWRhdGU+PC9yZWNvcmQ+PC9DaXRlPjwvRW5kTm90ZT5=
+PFJlY051bT45NDM8L1JlY051bT48RGlzcGxheVRleHQ+KEtvZnLDoW5laywgMTk4MDsgS29mcsOh
+bmVrLCAyMDA5OyBNYXRlasOhaywgZXQgYWwuLCAyMDE1OyBNYXRvdXNlaywgZXQgYWwuLCAyMDEx
+KTwvRGlzcGxheVRleHQ+PHJlY29yZD48cmVjLW51bWJlcj45NDM8L3JlYy1udW1iZXI+PGZvcmVp
+Z24ta2V5cz48a2V5IGFwcD0iRU4iIGRiLWlkPSJ0cDllZDUydDh0MGZlMmVyenA5dmR2ZWhyMHh0
+dnhwendleGUiIHRpbWVzdGFtcD0iMTQzNTQyNTE4OCI+OTQzPC9rZXk+PC9mb3JlaWduLWtleXM+
+PHJlZi10eXBlIG5hbWU9IkpvdXJuYWwgQXJ0aWNsZSI+MTc8L3JlZi10eXBlPjxjb250cmlidXRv
+cnM+PGF1dGhvcnM+PGF1dGhvcj5NYXRvdXNlaywgUzwvYXV0aG9yPjxhdXRob3I+SGFuZHksIEo8
+L2F1dGhvcj48YXV0aG9yPlJlZXMsIFN0ZXBoZW4gRWR3YXJkPC9hdXRob3I+PC9hdXRob3JzPjwv
+Y29udHJpYnV0b3JzPjx0aXRsZXM+PHRpdGxlPkFjaWTigJNiYXNlIGNoZW1pc3RyeSBvZiBwbGFz
+bWE6IGNvbnNvbGlkYXRpb24gb2YgdGhlIHRyYWRpdGlvbmFsIGFuZCBtb2Rlcm4gYXBwcm9hY2hl
+cyBmcm9tIGEgbWF0aGVtYXRpY2FsIGFuZCBjbGluaWNhbCBwZXJzcGVjdGl2ZTwvdGl0bGU+PHNl
+Y29uZGFyeS10aXRsZT5Kb3VybmFsIG9mIGNsaW5pY2FsIG1vbml0b3JpbmcgYW5kIGNvbXB1dGlu
+Zzwvc2Vjb25kYXJ5LXRpdGxlPjwvdGl0bGVzPjxwZXJpb2RpY2FsPjxmdWxsLXRpdGxlPkpvdXJu
+YWwgb2YgY2xpbmljYWwgbW9uaXRvcmluZyBhbmQgY29tcHV0aW5nPC9mdWxsLXRpdGxlPjwvcGVy
+aW9kaWNhbD48cGFnZXM+NTctNzA8L3BhZ2VzPjx2b2x1bWU+MjU8L3ZvbHVtZT48bnVtYmVyPjE8
+L251bWJlcj48ZGF0ZXM+PHllYXI+MjAxMTwveWVhcj48L2RhdGVzPjxpc2JuPjEzODctMTMwNzwv
+aXNibj48dXJscz48L3VybHM+PC9yZWNvcmQ+PC9DaXRlPjxDaXRlPjxBdXRob3I+S29mcsOhbmVr
+PC9BdXRob3I+PFllYXI+MjAwOTwvWWVhcj48UmVjTnVtPjkxMzwvUmVjTnVtPjxyZWNvcmQ+PHJl
+Yy1udW1iZXI+OTEzPC9yZWMtbnVtYmVyPjxmb3JlaWduLWtleXM+PGtleSBhcHA9IkVOIiBkYi1p
+ZD0idHA5ZWQ1MnQ4dDBmZTJlcnpwOXZkdmVocjB4dHZ4cHp3ZXhlIiB0aW1lc3RhbXA9IjE0MzU0
+MjUxODciPjkxMzwva2V5PjwvZm9yZWlnbi1rZXlzPjxyZWYtdHlwZSBuYW1lPSJDb25mZXJlbmNl
+IFByb2NlZWRpbmdzIj4xMDwvcmVmLXR5cGU+PGNvbnRyaWJ1dG9ycz48YXV0aG9ycz48YXV0aG9y
+PjxzdHlsZSBmYWNlPSJub3JtYWwiIGZvbnQ9ImRlZmF1bHQiIHNpemU9IjEwMCUiPkppPC9zdHls
+ZT48c3R5bGUgZmFjZT0ibm9ybWFsIiBmb250PSJkZWZhdWx0IiBjaGFyc2V0PSIyMzgiIHNpemU9
+IjEwMCUiPsWZw60gS29mcsOhbmVrPC9zdHlsZT48L2F1dGhvcj48L2F1dGhvcnM+PHNlY29uZGFy
+eS1hdXRob3JzPjxhdXRob3I+TWlsZW5hIFppZXRoYW1sb3bDoTwvYXV0aG9yPjwvc2Vjb25kYXJ5
+LWF1dGhvcnM+PC9jb250cmlidXRvcnM+PHRpdGxlcz48dGl0bGU+Q29tcGxleCBtb2RlbCBvZiBi
+bG9vZCBhY2lkLWJhc2UgYmFsYW5jZS48L3RpdGxlPjxzZWNvbmRhcnktdGl0bGU+PHN0eWxlIGZh
+Y2U9Im5vcm1hbCIgZm9udD0iZGVmYXVsdCIgc2l6ZT0iMTAwJSI+TUVEU09GVDwvc3R5bGU+PHN0
+eWxlIGZhY2U9Im5vcm1hbCIgZm9udD0iZGVmYXVsdCIgY2hhcnNldD0iMjM4IiBzaXplPSIxMDAl
+Ij4gPC9zdHlsZT48c3R5bGUgZmFjZT0ibm9ybWFsIiBmb250PSJkZWZhdWx0IiBzaXplPSIxMDAl
+Ij4yMDA5PC9zdHlsZT48L3NlY29uZGFyeS10aXRsZT48L3RpdGxlcz48cGVyaW9kaWNhbD48ZnVs
+bC10aXRsZT5NZWRzb2Z0IDIwMDk8L2Z1bGwtdGl0bGU+PC9wZXJpb2RpY2FsPjxwYWdlcz4yMy02
+MDwvcGFnZXM+PGRhdGVzPjx5ZWFyPjxzdHlsZSBmYWNlPSJub3JtYWwiIGZvbnQ9ImRlZmF1bHQi
+IGNoYXJzZXQ9IjIzOCIgc2l6ZT0iMTAwJSI+MjAwOTwvc3R5bGU+PC95ZWFyPjwvZGF0ZXM+PHB1
+Ymxpc2hlcj5DcmVhdGl2ZSBDb25uZWN0aW9uczwvcHVibGlzaGVyPjx1cmxzPjxyZWxhdGVkLXVy
+bHM+PHVybD5odHRwOi8vd3d3LmNyZWF0aXZlY29ubmVjdGlvbnMuY3ovbWVkc29mdC8yMDA5L0Fj
+aWRiYXNlTWVkc29mdDIwMDkucGRmPC91cmw+PC9yZWxhdGVkLXVybHM+PC91cmxzPjwvcmVjb3Jk
+PjwvQ2l0ZT48Q2l0ZT48QXV0aG9yPk1hdGVqw6FrPC9BdXRob3I+PFllYXI+MjAxNTwvWWVhcj48
+UmVjTnVtPjExMTI8L1JlY051bT48cmVjb3JkPjxyZWMtbnVtYmVyPjExMTI8L3JlYy1udW1iZXI+
+PGZvcmVpZ24ta2V5cz48a2V5IGFwcD0iRU4iIGRiLWlkPSJ0cDllZDUydDh0MGZlMmVyenA5dmR2
+ZWhyMHh0dnhwendleGUiIHRpbWVzdGFtcD0iMTQzNTQyNTI4OSI+MTExMjwva2V5PjwvZm9yZWln
+bi1rZXlzPjxyZWYtdHlwZSBuYW1lPSJKb3VybmFsIEFydGljbGUiPjE3PC9yZWYtdHlwZT48Y29u
+dHJpYnV0b3JzPjxhdXRob3JzPjxhdXRob3I+TWF0ZWrDoWssIE1hcmVrPC9hdXRob3I+PGF1dGhv
+cj5LdWxow6FuZWssIFRvbcOhxaE8L2F1dGhvcj48YXV0aG9yPk1hdG91xaFlaywgU3RhbmlzbGF2
+PC9hdXRob3I+PC9hdXRob3JzPjwvY29udHJpYnV0b3JzPjx0aXRsZXM+PHRpdGxlPkFkYWlyLWJh
+c2VkIGhlbW9nbG9iaW4gZXF1aWxpYnJpdW0gd2l0aCBveHlnZW4sIGNhcmJvbiBkaW94aWRlIGFu
+ZCBoeWRyb2dlbiBpb24gYWN0aXZpdHk8L3RpdGxlPjxzZWNvbmRhcnktdGl0bGU+U2NhbmRpbmF2
+aWFuIEpvdXJuYWwgb2YgQ2xpbmljYWwgYW5kIExhYm9yYXRvcnkgSW52ZXN0aWdhdGlvbjwvc2Vj
+b25kYXJ5LXRpdGxlPjwvdGl0bGVzPjxwZXJpb2RpY2FsPjxmdWxsLXRpdGxlPlNjYW5kaW5hdmlh
+biBKb3VybmFsIG9mIENsaW5pY2FsIGFuZCBMYWJvcmF0b3J5IEludmVzdGlnYXRpb248L2Z1bGwt
+dGl0bGU+PGFiYnItMT5TY2FuZC4gSi4gQ2xpbi4gTGFiLiBJbnZlc3Q8L2FiYnItMT48L3Blcmlv
+ZGljYWw+PHBhZ2VzPjExMy0xMjA8L3BhZ2VzPjx2b2x1bWU+NzU8L3ZvbHVtZT48bnVtYmVyPjI8
+L251bWJlcj48ZGF0ZXM+PHllYXI+MjAxNTwveWVhcj48cHViLWRhdGVzPjxkYXRlPjIwMTUvMDIv
+MTc8L2RhdGU+PC9wdWItZGF0ZXM+PC9kYXRlcz48cHVibGlzaGVyPlRheWxvciAmYW1wOyBGcmFu
+Y2lzPC9wdWJsaXNoZXI+PGlzYm4+MDAzNi01NTEzPC9pc2JuPjx1cmxzPjxyZWxhdGVkLXVybHM+
+PHVybD5odHRwOi8vd3d3LnRhbmRmb25saW5lLmNvbS9kb2kvYWJzLzEwLjMxMDkvMDAzNjU1MTMu
+MjAxNC45ODQzMjA8L3VybD48L3JlbGF0ZWQtdXJscz48L3VybHM+PGVsZWN0cm9uaWMtcmVzb3Vy
+Y2UtbnVtPjEwLjMxMDkvMDAzNjU1MTMuMjAxNC45ODQzMjA8L2VsZWN0cm9uaWMtcmVzb3VyY2Ut
+bnVtPjxhY2Nlc3MtZGF0ZT4yMDE1LzA1LzE1PC9hY2Nlc3MtZGF0ZT48L3JlY29yZD48L0NpdGU+
+PENpdGU+PEF1dGhvcj5Lb2Zyw6FuZWs8L0F1dGhvcj48WWVhcj4xOTgwPC9ZZWFyPjxSZWNOdW0+
+MTE4MTwvUmVjTnVtPjxyZWNvcmQ+PHJlYy1udW1iZXI+MTE4MTwvcmVjLW51bWJlcj48Zm9yZWln
+bi1rZXlzPjxrZXkgYXBwPSJFTiIgZGItaWQ9InRwOWVkNTJ0OHQwZmUyZXJ6cDl2ZHZlaHIweHR2
+eHB6d2V4ZSIgdGltZXN0YW1wPSIxNDM1NDQxNDIxIj4xMTgxPC9rZXk+PC9mb3JlaWduLWtleXM+
+PHJlZi10eXBlIG5hbWU9IlRoZXNpcyI+MzI8L3JlZi10eXBlPjxjb250cmlidXRvcnM+PGF1dGhv
+cnM+PGF1dGhvcj5Lb2Zyw6FuZWssIEo8L2F1dGhvcj48L2F1dGhvcnM+PC9jb250cmlidXRvcnM+
+PHRpdGxlcz48dGl0bGU+TW9kZWxpbmcgb2YgYWNpZC1iYXNlIGJhbGFuY2Ugb2YgYmxvb2QgKGlu
+IEN6ZWNoKTwvdGl0bGU+PHNlY29uZGFyeS10aXRsZT5GYWN1bHR5IG9mIEdlbmVyYWwgTWVkaWNp
+bmU8L3NlY29uZGFyeS10aXRsZT48L3RpdGxlcz48dm9sdW1lPkNTYy48L3ZvbHVtZT48ZGF0ZXM+
+PHllYXI+MTk4MDwveWVhcj48L2RhdGVzPjxwdWItbG9jYXRpb24+UHJhZ3VlPC9wdWItbG9jYXRp
+b24+PHB1Ymxpc2hlcj5DaGFybGVzIFVuaXZlcnNpdHkgaW4gUHJhZ3VlPC9wdWJsaXNoZXI+PHdv
+cmstdHlwZT5EaXNzZXJ0YXRpb248L3dvcmstdHlwZT48dXJscz48L3VybHM+PC9yZWNvcmQ+PC9D
+aXRlPjwvRW5kTm90ZT4A
 </w:fldData>
         </w:fldChar>
       </w:r>
@@ -4134,66 +4169,79 @@
         </w:rPr>
         <w:fldChar w:fldCharType="begin">
           <w:fldData xml:space="preserve">PEVuZE5vdGU+PENpdGU+PEF1dGhvcj5NYXRvdXNlazwvQXV0aG9yPjxZZWFyPjIwMTE8L1llYXI+
-PFJlY051bT45NDM8L1JlY051bT48RGlzcGxheVRleHQ+KEtvZnLDoW5laywgMjAwOTsgTWF0ZWrD
-oWssIGV0IGFsLiwgMjAxNTsgTWF0b3VzZWssIGV0IGFsLiwgMjAxMSk8L0Rpc3BsYXlUZXh0Pjxy
-ZWNvcmQ+PHJlYy1udW1iZXI+OTQzPC9yZWMtbnVtYmVyPjxmb3JlaWduLWtleXM+PGtleSBhcHA9
-IkVOIiBkYi1pZD0idHA5ZWQ1MnQ4dDBmZTJlcnpwOXZkdmVocjB4dHZ4cHp3ZXhlIiB0aW1lc3Rh
-bXA9IjE0MzU0MjUxODgiPjk0Mzwva2V5PjwvZm9yZWlnbi1rZXlzPjxyZWYtdHlwZSBuYW1lPSJK
-b3VybmFsIEFydGljbGUiPjE3PC9yZWYtdHlwZT48Y29udHJpYnV0b3JzPjxhdXRob3JzPjxhdXRo
-b3I+TWF0b3VzZWssIFM8L2F1dGhvcj48YXV0aG9yPkhhbmR5LCBKPC9hdXRob3I+PGF1dGhvcj5S
-ZWVzLCBTdGVwaGVuIEVkd2FyZDwvYXV0aG9yPjwvYXV0aG9ycz48L2NvbnRyaWJ1dG9ycz48dGl0
-bGVzPjx0aXRsZT5BY2lk4oCTYmFzZSBjaGVtaXN0cnkgb2YgcGxhc21hOiBjb25zb2xpZGF0aW9u
-IG9mIHRoZSB0cmFkaXRpb25hbCBhbmQgbW9kZXJuIGFwcHJvYWNoZXMgZnJvbSBhIG1hdGhlbWF0
-aWNhbCBhbmQgY2xpbmljYWwgcGVyc3BlY3RpdmU8L3RpdGxlPjxzZWNvbmRhcnktdGl0bGU+Sm91
-cm5hbCBvZiBjbGluaWNhbCBtb25pdG9yaW5nIGFuZCBjb21wdXRpbmc8L3NlY29uZGFyeS10aXRs
-ZT48L3RpdGxlcz48cGVyaW9kaWNhbD48ZnVsbC10aXRsZT5Kb3VybmFsIG9mIGNsaW5pY2FsIG1v
-bml0b3JpbmcgYW5kIGNvbXB1dGluZzwvZnVsbC10aXRsZT48L3BlcmlvZGljYWw+PHBhZ2VzPjU3
-LTcwPC9wYWdlcz48dm9sdW1lPjI1PC92b2x1bWU+PG51bWJlcj4xPC9udW1iZXI+PGRhdGVzPjx5
-ZWFyPjIwMTE8L3llYXI+PC9kYXRlcz48aXNibj4xMzg3LTEzMDc8L2lzYm4+PHVybHM+PC91cmxz
-PjwvcmVjb3JkPjwvQ2l0ZT48Q2l0ZT48QXV0aG9yPktvZnLDoW5lazwvQXV0aG9yPjxZZWFyPjIw
-MDk8L1llYXI+PFJlY051bT45MTM8L1JlY051bT48cmVjb3JkPjxyZWMtbnVtYmVyPjkxMzwvcmVj
-LW51bWJlcj48Zm9yZWlnbi1rZXlzPjxrZXkgYXBwPSJFTiIgZGItaWQ9InRwOWVkNTJ0OHQwZmUy
-ZXJ6cDl2ZHZlaHIweHR2eHB6d2V4ZSIgdGltZXN0YW1wPSIxNDM1NDI1MTg3Ij45MTM8L2tleT48
-L2ZvcmVpZ24ta2V5cz48cmVmLXR5cGUgbmFtZT0iQ29uZmVyZW5jZSBQcm9jZWVkaW5ncyI+MTA8
-L3JlZi10eXBlPjxjb250cmlidXRvcnM+PGF1dGhvcnM+PGF1dGhvcj48c3R5bGUgZmFjZT0ibm9y
-bWFsIiBmb250PSJkZWZhdWx0IiBzaXplPSIxMDAlIj5KaTwvc3R5bGU+PHN0eWxlIGZhY2U9Im5v
-cm1hbCIgZm9udD0iZGVmYXVsdCIgY2hhcnNldD0iMjM4IiBzaXplPSIxMDAlIj7FmcOtIEtvZnLD
-oW5lazwvc3R5bGU+PC9hdXRob3I+PC9hdXRob3JzPjxzZWNvbmRhcnktYXV0aG9ycz48YXV0aG9y
-Pk1pbGVuYSBaaWV0aGFtbG92w6E8L2F1dGhvcj48L3NlY29uZGFyeS1hdXRob3JzPjwvY29udHJp
-YnV0b3JzPjx0aXRsZXM+PHRpdGxlPkNvbXBsZXggbW9kZWwgb2YgYmxvb2QgYWNpZC1iYXNlIGJh
-bGFuY2UuPC90aXRsZT48c2Vjb25kYXJ5LXRpdGxlPjxzdHlsZSBmYWNlPSJub3JtYWwiIGZvbnQ9
-ImRlZmF1bHQiIHNpemU9IjEwMCUiPk1FRFNPRlQ8L3N0eWxlPjxzdHlsZSBmYWNlPSJub3JtYWwi
-IGZvbnQ9ImRlZmF1bHQiIGNoYXJzZXQ9IjIzOCIgc2l6ZT0iMTAwJSI+IDwvc3R5bGU+PHN0eWxl
-IGZhY2U9Im5vcm1hbCIgZm9udD0iZGVmYXVsdCIgc2l6ZT0iMTAwJSI+MjAwOTwvc3R5bGU+PC9z
-ZWNvbmRhcnktdGl0bGU+PC90aXRsZXM+PHBlcmlvZGljYWw+PGZ1bGwtdGl0bGU+TWVkc29mdCAy
-MDA5PC9mdWxsLXRpdGxlPjwvcGVyaW9kaWNhbD48cGFnZXM+MjMtNjA8L3BhZ2VzPjxkYXRlcz48
-eWVhcj48c3R5bGUgZmFjZT0ibm9ybWFsIiBmb250PSJkZWZhdWx0IiBjaGFyc2V0PSIyMzgiIHNp
-emU9IjEwMCUiPjIwMDk8L3N0eWxlPjwveWVhcj48L2RhdGVzPjxwdWJsaXNoZXI+Q3JlYXRpdmUg
-Q29ubmVjdGlvbnM8L3B1Ymxpc2hlcj48dXJscz48cmVsYXRlZC11cmxzPjx1cmw+aHR0cDovL3d3
-dy5jcmVhdGl2ZWNvbm5lY3Rpb25zLmN6L21lZHNvZnQvMjAwOS9BY2lkYmFzZU1lZHNvZnQyMDA5
-LnBkZjwvdXJsPjwvcmVsYXRlZC11cmxzPjwvdXJscz48L3JlY29yZD48L0NpdGU+PENpdGU+PEF1
-dGhvcj5NYXRlasOhazwvQXV0aG9yPjxZZWFyPjIwMTU8L1llYXI+PFJlY051bT4xMTEyPC9SZWNO
-dW0+PHJlY29yZD48cmVjLW51bWJlcj4xMTEyPC9yZWMtbnVtYmVyPjxmb3JlaWduLWtleXM+PGtl
-eSBhcHA9IkVOIiBkYi1pZD0idHA5ZWQ1MnQ4dDBmZTJlcnpwOXZkdmVocjB4dHZ4cHp3ZXhlIiB0
-aW1lc3RhbXA9IjE0MzU0MjUyODkiPjExMTI8L2tleT48L2ZvcmVpZ24ta2V5cz48cmVmLXR5cGUg
-bmFtZT0iSm91cm5hbCBBcnRpY2xlIj4xNzwvcmVmLXR5cGU+PGNvbnRyaWJ1dG9ycz48YXV0aG9y
-cz48YXV0aG9yPk1hdGVqw6FrLCBNYXJlazwvYXV0aG9yPjxhdXRob3I+S3VsaMOhbmVrLCBUb23D
-ocWhPC9hdXRob3I+PGF1dGhvcj5NYXRvdcWhZWssIFN0YW5pc2xhdjwvYXV0aG9yPjwvYXV0aG9y
-cz48L2NvbnRyaWJ1dG9ycz48dGl0bGVzPjx0aXRsZT5BZGFpci1iYXNlZCBoZW1vZ2xvYmluIGVx
-dWlsaWJyaXVtIHdpdGggb3h5Z2VuLCBjYXJib24gZGlveGlkZSBhbmQgaHlkcm9nZW4gaW9uIGFj
-dGl2aXR5PC90aXRsZT48c2Vjb25kYXJ5LXRpdGxlPlNjYW5kaW5hdmlhbiBKb3VybmFsIG9mIENs
-aW5pY2FsIGFuZCBMYWJvcmF0b3J5IEludmVzdGlnYXRpb248L3NlY29uZGFyeS10aXRsZT48L3Rp
-dGxlcz48cGVyaW9kaWNhbD48ZnVsbC10aXRsZT5TY2FuZGluYXZpYW4gSm91cm5hbCBvZiBDbGlu
-aWNhbCBhbmQgTGFib3JhdG9yeSBJbnZlc3RpZ2F0aW9uPC9mdWxsLXRpdGxlPjxhYmJyLTE+U2Nh
-bmQuIEouIENsaW4uIExhYi4gSW52ZXN0PC9hYmJyLTE+PC9wZXJpb2RpY2FsPjxwYWdlcz4xMTMt
-MTIwPC9wYWdlcz48dm9sdW1lPjc1PC92b2x1bWU+PG51bWJlcj4yPC9udW1iZXI+PGRhdGVzPjx5
-ZWFyPjIwMTU8L3llYXI+PHB1Yi1kYXRlcz48ZGF0ZT4yMDE1LzAyLzE3PC9kYXRlPjwvcHViLWRh
-dGVzPjwvZGF0ZXM+PHB1Ymxpc2hlcj5UYXlsb3IgJmFtcDsgRnJhbmNpczwvcHVibGlzaGVyPjxp
-c2JuPjAwMzYtNTUxMzwvaXNibj48dXJscz48cmVsYXRlZC11cmxzPjx1cmw+aHR0cDovL3d3dy50
-YW5kZm9ubGluZS5jb20vZG9pL2Ficy8xMC4zMTA5LzAwMzY1NTEzLjIwMTQuOTg0MzIwPC91cmw+
-PC9yZWxhdGVkLXVybHM+PC91cmxzPjxlbGVjdHJvbmljLXJlc291cmNlLW51bT4xMC4zMTA5LzAw
-MzY1NTEzLjIwMTQuOTg0MzIwPC9lbGVjdHJvbmljLXJlc291cmNlLW51bT48YWNjZXNzLWRhdGU+
-MjAxNS8wNS8xNTwvYWNjZXNzLWRhdGU+PC9yZWNvcmQ+PC9DaXRlPjwvRW5kTm90ZT5=
+PFJlY051bT45NDM8L1JlY051bT48RGlzcGxheVRleHQ+KEtvZnLDoW5laywgMTk4MDsgS29mcsOh
+bmVrLCAyMDA5OyBNYXRlasOhaywgZXQgYWwuLCAyMDE1OyBNYXRvdXNlaywgZXQgYWwuLCAyMDEx
+KTwvRGlzcGxheVRleHQ+PHJlY29yZD48cmVjLW51bWJlcj45NDM8L3JlYy1udW1iZXI+PGZvcmVp
+Z24ta2V5cz48a2V5IGFwcD0iRU4iIGRiLWlkPSJ0cDllZDUydDh0MGZlMmVyenA5dmR2ZWhyMHh0
+dnhwendleGUiIHRpbWVzdGFtcD0iMTQzNTQyNTE4OCI+OTQzPC9rZXk+PC9mb3JlaWduLWtleXM+
+PHJlZi10eXBlIG5hbWU9IkpvdXJuYWwgQXJ0aWNsZSI+MTc8L3JlZi10eXBlPjxjb250cmlidXRv
+cnM+PGF1dGhvcnM+PGF1dGhvcj5NYXRvdXNlaywgUzwvYXV0aG9yPjxhdXRob3I+SGFuZHksIEo8
+L2F1dGhvcj48YXV0aG9yPlJlZXMsIFN0ZXBoZW4gRWR3YXJkPC9hdXRob3I+PC9hdXRob3JzPjwv
+Y29udHJpYnV0b3JzPjx0aXRsZXM+PHRpdGxlPkFjaWTigJNiYXNlIGNoZW1pc3RyeSBvZiBwbGFz
+bWE6IGNvbnNvbGlkYXRpb24gb2YgdGhlIHRyYWRpdGlvbmFsIGFuZCBtb2Rlcm4gYXBwcm9hY2hl
+cyBmcm9tIGEgbWF0aGVtYXRpY2FsIGFuZCBjbGluaWNhbCBwZXJzcGVjdGl2ZTwvdGl0bGU+PHNl
+Y29uZGFyeS10aXRsZT5Kb3VybmFsIG9mIGNsaW5pY2FsIG1vbml0b3JpbmcgYW5kIGNvbXB1dGlu
+Zzwvc2Vjb25kYXJ5LXRpdGxlPjwvdGl0bGVzPjxwZXJpb2RpY2FsPjxmdWxsLXRpdGxlPkpvdXJu
+YWwgb2YgY2xpbmljYWwgbW9uaXRvcmluZyBhbmQgY29tcHV0aW5nPC9mdWxsLXRpdGxlPjwvcGVy
+aW9kaWNhbD48cGFnZXM+NTctNzA8L3BhZ2VzPjx2b2x1bWU+MjU8L3ZvbHVtZT48bnVtYmVyPjE8
+L251bWJlcj48ZGF0ZXM+PHllYXI+MjAxMTwveWVhcj48L2RhdGVzPjxpc2JuPjEzODctMTMwNzwv
+aXNibj48dXJscz48L3VybHM+PC9yZWNvcmQ+PC9DaXRlPjxDaXRlPjxBdXRob3I+S29mcsOhbmVr
+PC9BdXRob3I+PFllYXI+MjAwOTwvWWVhcj48UmVjTnVtPjkxMzwvUmVjTnVtPjxyZWNvcmQ+PHJl
+Yy1udW1iZXI+OTEzPC9yZWMtbnVtYmVyPjxmb3JlaWduLWtleXM+PGtleSBhcHA9IkVOIiBkYi1p
+ZD0idHA5ZWQ1MnQ4dDBmZTJlcnpwOXZkdmVocjB4dHZ4cHp3ZXhlIiB0aW1lc3RhbXA9IjE0MzU0
+MjUxODciPjkxMzwva2V5PjwvZm9yZWlnbi1rZXlzPjxyZWYtdHlwZSBuYW1lPSJDb25mZXJlbmNl
+IFByb2NlZWRpbmdzIj4xMDwvcmVmLXR5cGU+PGNvbnRyaWJ1dG9ycz48YXV0aG9ycz48YXV0aG9y
+PjxzdHlsZSBmYWNlPSJub3JtYWwiIGZvbnQ9ImRlZmF1bHQiIHNpemU9IjEwMCUiPkppPC9zdHls
+ZT48c3R5bGUgZmFjZT0ibm9ybWFsIiBmb250PSJkZWZhdWx0IiBjaGFyc2V0PSIyMzgiIHNpemU9
+IjEwMCUiPsWZw60gS29mcsOhbmVrPC9zdHlsZT48L2F1dGhvcj48L2F1dGhvcnM+PHNlY29uZGFy
+eS1hdXRob3JzPjxhdXRob3I+TWlsZW5hIFppZXRoYW1sb3bDoTwvYXV0aG9yPjwvc2Vjb25kYXJ5
+LWF1dGhvcnM+PC9jb250cmlidXRvcnM+PHRpdGxlcz48dGl0bGU+Q29tcGxleCBtb2RlbCBvZiBi
+bG9vZCBhY2lkLWJhc2UgYmFsYW5jZS48L3RpdGxlPjxzZWNvbmRhcnktdGl0bGU+PHN0eWxlIGZh
+Y2U9Im5vcm1hbCIgZm9udD0iZGVmYXVsdCIgc2l6ZT0iMTAwJSI+TUVEU09GVDwvc3R5bGU+PHN0
+eWxlIGZhY2U9Im5vcm1hbCIgZm9udD0iZGVmYXVsdCIgY2hhcnNldD0iMjM4IiBzaXplPSIxMDAl
+Ij4gPC9zdHlsZT48c3R5bGUgZmFjZT0ibm9ybWFsIiBmb250PSJkZWZhdWx0IiBzaXplPSIxMDAl
+Ij4yMDA5PC9zdHlsZT48L3NlY29uZGFyeS10aXRsZT48L3RpdGxlcz48cGVyaW9kaWNhbD48ZnVs
+bC10aXRsZT5NZWRzb2Z0IDIwMDk8L2Z1bGwtdGl0bGU+PC9wZXJpb2RpY2FsPjxwYWdlcz4yMy02
+MDwvcGFnZXM+PGRhdGVzPjx5ZWFyPjxzdHlsZSBmYWNlPSJub3JtYWwiIGZvbnQ9ImRlZmF1bHQi
+IGNoYXJzZXQ9IjIzOCIgc2l6ZT0iMTAwJSI+MjAwOTwvc3R5bGU+PC95ZWFyPjwvZGF0ZXM+PHB1
+Ymxpc2hlcj5DcmVhdGl2ZSBDb25uZWN0aW9uczwvcHVibGlzaGVyPjx1cmxzPjxyZWxhdGVkLXVy
+bHM+PHVybD5odHRwOi8vd3d3LmNyZWF0aXZlY29ubmVjdGlvbnMuY3ovbWVkc29mdC8yMDA5L0Fj
+aWRiYXNlTWVkc29mdDIwMDkucGRmPC91cmw+PC9yZWxhdGVkLXVybHM+PC91cmxzPjwvcmVjb3Jk
+PjwvQ2l0ZT48Q2l0ZT48QXV0aG9yPk1hdGVqw6FrPC9BdXRob3I+PFllYXI+MjAxNTwvWWVhcj48
+UmVjTnVtPjExMTI8L1JlY051bT48cmVjb3JkPjxyZWMtbnVtYmVyPjExMTI8L3JlYy1udW1iZXI+
+PGZvcmVpZ24ta2V5cz48a2V5IGFwcD0iRU4iIGRiLWlkPSJ0cDllZDUydDh0MGZlMmVyenA5dmR2
+ZWhyMHh0dnhwendleGUiIHRpbWVzdGFtcD0iMTQzNTQyNTI4OSI+MTExMjwva2V5PjwvZm9yZWln
+bi1rZXlzPjxyZWYtdHlwZSBuYW1lPSJKb3VybmFsIEFydGljbGUiPjE3PC9yZWYtdHlwZT48Y29u
+dHJpYnV0b3JzPjxhdXRob3JzPjxhdXRob3I+TWF0ZWrDoWssIE1hcmVrPC9hdXRob3I+PGF1dGhv
+cj5LdWxow6FuZWssIFRvbcOhxaE8L2F1dGhvcj48YXV0aG9yPk1hdG91xaFlaywgU3RhbmlzbGF2
+PC9hdXRob3I+PC9hdXRob3JzPjwvY29udHJpYnV0b3JzPjx0aXRsZXM+PHRpdGxlPkFkYWlyLWJh
+c2VkIGhlbW9nbG9iaW4gZXF1aWxpYnJpdW0gd2l0aCBveHlnZW4sIGNhcmJvbiBkaW94aWRlIGFu
+ZCBoeWRyb2dlbiBpb24gYWN0aXZpdHk8L3RpdGxlPjxzZWNvbmRhcnktdGl0bGU+U2NhbmRpbmF2
+aWFuIEpvdXJuYWwgb2YgQ2xpbmljYWwgYW5kIExhYm9yYXRvcnkgSW52ZXN0aWdhdGlvbjwvc2Vj
+b25kYXJ5LXRpdGxlPjwvdGl0bGVzPjxwZXJpb2RpY2FsPjxmdWxsLXRpdGxlPlNjYW5kaW5hdmlh
+biBKb3VybmFsIG9mIENsaW5pY2FsIGFuZCBMYWJvcmF0b3J5IEludmVzdGlnYXRpb248L2Z1bGwt
+dGl0bGU+PGFiYnItMT5TY2FuZC4gSi4gQ2xpbi4gTGFiLiBJbnZlc3Q8L2FiYnItMT48L3Blcmlv
+ZGljYWw+PHBhZ2VzPjExMy0xMjA8L3BhZ2VzPjx2b2x1bWU+NzU8L3ZvbHVtZT48bnVtYmVyPjI8
+L251bWJlcj48ZGF0ZXM+PHllYXI+MjAxNTwveWVhcj48cHViLWRhdGVzPjxkYXRlPjIwMTUvMDIv
+MTc8L2RhdGU+PC9wdWItZGF0ZXM+PC9kYXRlcz48cHVibGlzaGVyPlRheWxvciAmYW1wOyBGcmFu
+Y2lzPC9wdWJsaXNoZXI+PGlzYm4+MDAzNi01NTEzPC9pc2JuPjx1cmxzPjxyZWxhdGVkLXVybHM+
+PHVybD5odHRwOi8vd3d3LnRhbmRmb25saW5lLmNvbS9kb2kvYWJzLzEwLjMxMDkvMDAzNjU1MTMu
+MjAxNC45ODQzMjA8L3VybD48L3JlbGF0ZWQtdXJscz48L3VybHM+PGVsZWN0cm9uaWMtcmVzb3Vy
+Y2UtbnVtPjEwLjMxMDkvMDAzNjU1MTMuMjAxNC45ODQzMjA8L2VsZWN0cm9uaWMtcmVzb3VyY2Ut
+bnVtPjxhY2Nlc3MtZGF0ZT4yMDE1LzA1LzE1PC9hY2Nlc3MtZGF0ZT48L3JlY29yZD48L0NpdGU+
+PENpdGU+PEF1dGhvcj5Lb2Zyw6FuZWs8L0F1dGhvcj48WWVhcj4xOTgwPC9ZZWFyPjxSZWNOdW0+
+MTE4MTwvUmVjTnVtPjxyZWNvcmQ+PHJlYy1udW1iZXI+MTE4MTwvcmVjLW51bWJlcj48Zm9yZWln
+bi1rZXlzPjxrZXkgYXBwPSJFTiIgZGItaWQ9InRwOWVkNTJ0OHQwZmUyZXJ6cDl2ZHZlaHIweHR2
+eHB6d2V4ZSIgdGltZXN0YW1wPSIxNDM1NDQxNDIxIj4xMTgxPC9rZXk+PC9mb3JlaWduLWtleXM+
+PHJlZi10eXBlIG5hbWU9IlRoZXNpcyI+MzI8L3JlZi10eXBlPjxjb250cmlidXRvcnM+PGF1dGhv
+cnM+PGF1dGhvcj5Lb2Zyw6FuZWssIEo8L2F1dGhvcj48L2F1dGhvcnM+PC9jb250cmlidXRvcnM+
+PHRpdGxlcz48dGl0bGU+TW9kZWxpbmcgb2YgYWNpZC1iYXNlIGJhbGFuY2Ugb2YgYmxvb2QgKGlu
+IEN6ZWNoKTwvdGl0bGU+PHNlY29uZGFyeS10aXRsZT5GYWN1bHR5IG9mIEdlbmVyYWwgTWVkaWNp
+bmU8L3NlY29uZGFyeS10aXRsZT48L3RpdGxlcz48dm9sdW1lPkNTYy48L3ZvbHVtZT48ZGF0ZXM+
+PHllYXI+MTk4MDwveWVhcj48L2RhdGVzPjxwdWItbG9jYXRpb24+UHJhZ3VlPC9wdWItbG9jYXRp
+b24+PHB1Ymxpc2hlcj5DaGFybGVzIFVuaXZlcnNpdHkgaW4gUHJhZ3VlPC9wdWJsaXNoZXI+PHdv
+cmstdHlwZT5EaXNzZXJ0YXRpb248L3dvcmstdHlwZT48dXJscz48L3VybHM+PC9yZWNvcmQ+PC9D
+aXRlPjwvRW5kTm90ZT4A
 </w:fldData>
         </w:fldChar>
       </w:r>
@@ -4225,7 +4273,7 @@
           <w:noProof/>
           <w:lang w:val="en-US"/>
         </w:rPr>
-        <w:t>(Kofránek, 2009; Mateják, et al., 2015; Matousek, et al., 2011)</w:t>
+        <w:t>(Kofránek, 1980; Kofránek, 2009; Mateják, et al., 2015; Matousek, et al., 2011)</w:t>
       </w:r>
       <w:r>
         <w:rPr>
@@ -4726,14 +4774,14 @@
         <w:rPr>
           <w:lang w:val="en-US"/>
         </w:rPr>
-        <w:t xml:space="preserve">, which have to date only been described </w:t>
+        <w:t xml:space="preserve">, which have to </w:t>
       </w:r>
       <w:r>
         <w:rPr>
           <w:lang w:val="en-US"/>
         </w:rPr>
         <w:lastRenderedPageBreak/>
-        <w:t>separately (no integrated model has been developed that describes all of these importantly connected phenomena) and are as follows:</w:t>
+        <w:t>date only been described separately (no integrated model has been developed that describes all of these importantly connected phenomena) and are as follows:</w:t>
       </w:r>
     </w:p>
     <w:p>
@@ -4985,7 +5033,21 @@
           <w:rStyle w:val="hps"/>
           <w:lang w:val="en-US"/>
         </w:rPr>
-        <w:t xml:space="preserve">The building of a complex integrated model holds an implicit assumption that the resulting relations will be at least as good as the models that describe each of the phenomena separately. This is very important for integrated physiology, because a complex model must converge in each phase of development into better description of the simulated reality. This assumption is the primary factor of the second (integrative) hypothesis. </w:t>
+        <w:t>The building of a complex integrated model holds an implicit assumption that the resulting relations will be at least as good as the models that describe each of the phenomena separately. This is very important for integrat</w:t>
+      </w:r>
+      <w:r>
+        <w:rPr>
+          <w:rStyle w:val="hps"/>
+          <w:lang w:val="en-US"/>
+        </w:rPr>
+        <w:t>ive</w:t>
+      </w:r>
+      <w:r>
+        <w:rPr>
+          <w:rStyle w:val="hps"/>
+          <w:lang w:val="en-US"/>
+        </w:rPr>
+        <w:t xml:space="preserve"> physiology, because a complex model must converge in each phase of development into better description of the simulated reality. This assumption is the primary factor of the second (integrative) hypothesis. </w:t>
       </w:r>
     </w:p>
     <w:p>
@@ -5041,28 +5103,52 @@
         <w:rPr>
           <w:lang w:val="en-US"/>
         </w:rPr>
-        <w:t xml:space="preserve">. However, if it is possible to create a better integrative theory that will describe all the selected experiments in detail, this work must present the methods for physiological knowledge integration that must be applied during each phase of the development of a complex integrative model. </w:t>
-      </w:r>
-    </w:p>
-    <w:p>
-      <w:pPr>
-        <w:rPr>
-          <w:rStyle w:val="hps"/>
-          <w:lang w:val="en-US"/>
-        </w:rPr>
-      </w:pPr>
-      <w:r>
-        <w:rPr>
-          <w:lang w:val="en-US"/>
-        </w:rPr>
-        <w:t xml:space="preserve">Development can continue only by observing the above rules, which will prevent the loss of any integrated knowledge. From this point of view, a large and complex integrative physiological model may not be as good as </w:t>
+        <w:t xml:space="preserve">. However, if it is possible to create a better integrative theory that will describe all the selected experiments in detail, this work must present the methods for physiological </w:t>
       </w:r>
       <w:r>
         <w:rPr>
           <w:lang w:val="en-US"/>
         </w:rPr>
         <w:lastRenderedPageBreak/>
-        <w:t xml:space="preserve">one small, simple physiological model; however, when integrated, the result must be better than both of these separately. </w:t>
+        <w:t xml:space="preserve">knowledge integration that must be applied during each phase of the development of a complex integrative model. </w:t>
+      </w:r>
+    </w:p>
+    <w:p>
+      <w:pPr>
+        <w:rPr>
+          <w:rStyle w:val="hps"/>
+          <w:lang w:val="en-US"/>
+        </w:rPr>
+      </w:pPr>
+      <w:r>
+        <w:rPr>
+          <w:lang w:val="en-US"/>
+        </w:rPr>
+        <w:t>Development can continue only by observing the above rules, which will prevent the loss of any integrated knowledge. From this point of view, a large and complex integrative physiological model may not be as good as one small</w:t>
+      </w:r>
+      <w:r>
+        <w:rPr>
+          <w:lang w:val="en-US"/>
+        </w:rPr>
+        <w:t xml:space="preserve"> model</w:t>
+      </w:r>
+      <w:r>
+        <w:rPr>
+          <w:lang w:val="en-US"/>
+        </w:rPr>
+        <w:t xml:space="preserve">, simple physiological model; however, when integrated, the result must be better than both of these </w:t>
+      </w:r>
+      <w:r>
+        <w:rPr>
+          <w:lang w:val="en-US"/>
+        </w:rPr>
+        <w:t>separated models</w:t>
+      </w:r>
+      <w:r>
+        <w:rPr>
+          <w:lang w:val="en-US"/>
+        </w:rPr>
+        <w:t xml:space="preserve">. </w:t>
       </w:r>
     </w:p>
     <w:p>
@@ -5091,14 +5177,16 @@
           <w:lang w:val="en-US"/>
         </w:rPr>
       </w:pPr>
-      <w:bookmarkStart w:id="2" w:name="_Toc422835500"/>
+      <w:bookmarkStart w:id="4" w:name="_Toc422835500"/>
+      <w:bookmarkStart w:id="5" w:name="_Toc423201370"/>
       <w:r>
         <w:rPr>
           <w:lang w:val="en-US"/>
         </w:rPr>
         <w:t>Materials and methods</w:t>
       </w:r>
-      <w:bookmarkEnd w:id="2"/>
+      <w:bookmarkEnd w:id="4"/>
+      <w:bookmarkEnd w:id="5"/>
     </w:p>
     <w:p>
       <w:pPr>
@@ -5163,7 +5251,14 @@
         <w:rPr>
           <w:lang w:val="en-US"/>
         </w:rPr>
-        <w:t>, organs, tissues, fluids, cells or organelles. Unfortunately the values of the same physical quantity in the same location are not unique, as they may be represented in different physical units. This is critical for computer simulations, where values can be shared between many integrated relations. However, in the field of physics, this problem has been solved by the definitions of the International System of Units (SI). This work fully accepts these SI-units without any exceptions, despite the fact that some values are extremely small (e.g., 1 ml = 10</w:t>
+        <w:t xml:space="preserve">, organs, tissues, fluids, cells or organelles. Unfortunately the values of the same physical quantity in the same location are not unique, as they may be represented in different physical units. This is critical for computer </w:t>
+      </w:r>
+      <w:r>
+        <w:rPr>
+          <w:lang w:val="en-US"/>
+        </w:rPr>
+        <w:lastRenderedPageBreak/>
+        <w:t>simulations, where values can be shared between many integrated relations. However, in the field of physics, this problem has been solved by the definitions of the International System of Units (SI). This work fully accepts these SI-units without any exceptions, despite the fact that some values are extremely small (e.g., 1 ml = 10</w:t>
       </w:r>
       <w:r>
         <w:rPr>
@@ -5202,7 +5297,6 @@
         <w:rPr>
           <w:lang w:val="en-US"/>
         </w:rPr>
-        <w:lastRenderedPageBreak/>
         <w:t xml:space="preserve">All </w:t>
       </w:r>
       <w:r>
@@ -5339,7 +5433,14 @@
         <w:rPr>
           <w:lang w:val="en-US"/>
         </w:rPr>
-        <w:t>or two. When flow is not accumulated in the component, the sum of all flow variables in each component’s connector is zero at all times (i.e., what occurs</w:t>
+        <w:t xml:space="preserve">or </w:t>
+      </w:r>
+      <w:r>
+        <w:rPr>
+          <w:lang w:val="en-US"/>
+        </w:rPr>
+        <w:lastRenderedPageBreak/>
+        <w:t>two. When flow is not accumulated in the component, the sum of all flow variables in each component’s connector is zero at all times (i.e., what occurs</w:t>
       </w:r>
       <w:r>
         <w:rPr>
@@ -5375,14 +5476,7 @@
         <w:rPr>
           <w:lang w:val="en-US"/>
         </w:rPr>
-        <w:t xml:space="preserve"> or add any flow to the system, supporting the idea that energy, mass, substance amount or elementary particles from/to nothing cannot be created or lost. The only places where new flow can be </w:t>
-      </w:r>
-      <w:r>
-        <w:rPr>
-          <w:lang w:val="en-US"/>
-        </w:rPr>
-        <w:lastRenderedPageBreak/>
-        <w:t xml:space="preserve">generated, accumulated or transformed are in the components. Therefore, the connections of physical connectors always generate only simple </w:t>
+        <w:t xml:space="preserve"> or add any flow to the system, supporting the idea that energy, mass, substance amount or elementary particles from/to nothing cannot be created or lost. The only places where new flow can be generated, accumulated or transformed are in the components. Therefore, the connections of physical connectors always generate only simple </w:t>
       </w:r>
       <w:r>
         <w:rPr>
@@ -5611,7 +5705,14 @@
         <w:rPr>
           <w:lang w:val="en-US"/>
         </w:rPr>
-        <w:t xml:space="preserve">only the selected significant parameters that are not in normal values. The model is a function defined as a set of hybrid ordinary differential equations. If all measured data of the experiment closely resemble the simulated results, it can be said that the model </w:t>
+        <w:t xml:space="preserve">only the selected significant parameters that are not in normal values. The model is a function defined as a set of hybrid ordinary differential equations. If all measured data of the experiment closely resemble the simulated results, it can be said that the </w:t>
+      </w:r>
+      <w:r>
+        <w:rPr>
+          <w:lang w:val="en-US"/>
+        </w:rPr>
+        <w:lastRenderedPageBreak/>
+        <w:t xml:space="preserve">model </w:t>
       </w:r>
       <w:r>
         <w:rPr>
@@ -5639,14 +5740,7 @@
         <w:rPr>
           <w:lang w:val="en-US"/>
         </w:rPr>
-        <w:t xml:space="preserve"> model B if and only if all experiments described by model B can be described by model A. However, not all models are comparable, because an experiment E can exist that is only described by A, while experiment F may be described only by B. This is a typical situation in the repositories of physiological models, for example, in project Physiome </w:t>
-      </w:r>
-      <w:r>
-        <w:rPr>
-          <w:lang w:val="en-US"/>
-        </w:rPr>
-        <w:lastRenderedPageBreak/>
-        <w:t xml:space="preserve">(www.physiome.org), where each model can simulate different processes. However, the current work wishes to present new horizons of physiological modeling and therefore formalizes </w:t>
+        <w:t xml:space="preserve"> model B if and only if all experiments described by model B can be described by model A. However, not all models are comparable, because an experiment E can exist that is only described by A, while experiment F may be described only by B. This is a typical situation in the repositories of physiological models, for example, in project Physiome (www.physiome.org), where each model can simulate different processes. However, the current work wishes to present new horizons of physiological modeling and therefore formalizes </w:t>
       </w:r>
       <w:r>
         <w:rPr>
@@ -5674,14 +5768,16 @@
           <w:lang w:val="en-US"/>
         </w:rPr>
       </w:pPr>
-      <w:bookmarkStart w:id="3" w:name="_Toc422835501"/>
+      <w:bookmarkStart w:id="6" w:name="_Toc422835501"/>
+      <w:bookmarkStart w:id="7" w:name="_Toc423201371"/>
       <w:r>
         <w:rPr>
           <w:lang w:val="en-US"/>
         </w:rPr>
         <w:t>Results</w:t>
       </w:r>
-      <w:bookmarkEnd w:id="3"/>
+      <w:bookmarkEnd w:id="6"/>
+      <w:bookmarkEnd w:id="7"/>
     </w:p>
     <w:p>
       <w:pPr>
@@ -5746,7 +5842,15 @@
           <w:rStyle w:val="hps"/>
           <w:lang w:val="en-US"/>
         </w:rPr>
-        <w:t xml:space="preserve">The new Modelica libraries for physiology are mentioned first in the thesis, because the complex model is built on them; however, practically, the process of development initially implemented the complex HumMod 1.6 model in Modelica. Following on, the analysis of elementary processes led to general patterns that were repeated in many instances. After this, robust decomposition was observed for the elementary physical laws, which are in original model entirely hidden after flattened list of assignments of expression composed from particular variables. These carefully extracted </w:t>
+        <w:t xml:space="preserve">The new Modelica libraries for physiology are mentioned first in the thesis, because the complex model is built on them; however, practically, the process of development initially implemented the complex HumMod 1.6 model in Modelica. Following on, the analysis of elementary processes led to general patterns that were repeated in many instances. After this, robust decomposition was observed for the elementary physical laws, which are in original model entirely hidden after flattened list of assignments of </w:t>
+      </w:r>
+      <w:r>
+        <w:rPr>
+          <w:rStyle w:val="hps"/>
+          <w:lang w:val="en-US"/>
+        </w:rPr>
+        <w:lastRenderedPageBreak/>
+        <w:t xml:space="preserve">expression composed from particular variables. These carefully extracted </w:t>
       </w:r>
       <w:r>
         <w:rPr>
@@ -5827,15 +5931,7 @@
           <w:rStyle w:val="hps"/>
           <w:lang w:val="en-US"/>
         </w:rPr>
-        <w:t xml:space="preserve"> were extended in this thesis with new chemical principles, which are much more usable than the chemical principles of HumMod 1.6; one reason for this is, for example, because concentration or osmolarity is not always the same in chemical equilibrium in contrast with electrochemical potential. The relatively small compact set of components can be used for </w:t>
-      </w:r>
-      <w:r>
-        <w:rPr>
-          <w:rStyle w:val="hps"/>
-          <w:lang w:val="en-US"/>
-        </w:rPr>
-        <w:lastRenderedPageBreak/>
-        <w:t>a large set of physiological models, which makes these free open-source libraries – called “</w:t>
+        <w:t xml:space="preserve"> were extended in this thesis with new chemical principles, which are much more usable than the chemical principles of HumMod 1.6; one reason for this is, for example, because concentration or osmolarity is not always the same in chemical equilibrium in contrast with electrochemical potential. The relatively small compact set of components can be used for a large set of physiological models, which makes these free open-source libraries – called “</w:t>
       </w:r>
       <w:r>
         <w:rPr>
@@ -5909,6 +6005,7 @@
       </w:r>
       <w:r>
         <w:rPr>
+          <w:noProof/>
           <w:lang w:val="en-US"/>
         </w:rPr>
         <w:t>1</w:t>
@@ -5972,7 +6069,7 @@
                 <w:lang w:val="en-US"/>
               </w:rPr>
             </w:pPr>
-            <w:bookmarkStart w:id="4" w:name="_Ref406932420"/>
+            <w:bookmarkStart w:id="8" w:name="_Ref406932420"/>
             <w:r>
               <w:rPr>
                 <w:rFonts w:ascii="Times New Roman" w:eastAsia="Calibri" w:hAnsi="Times New Roman" w:cs="Times New Roman"/>
@@ -6889,7 +6986,7 @@
         </w:tc>
       </w:tr>
     </w:tbl>
-    <w:bookmarkEnd w:id="4"/>
+    <w:bookmarkEnd w:id="8"/>
     <w:p>
       <w:pPr>
         <w:spacing w:before="240"/>
@@ -7087,7 +7184,14 @@
         <w:rPr>
           <w:lang w:val="en-US"/>
         </w:rPr>
-        <w:t xml:space="preserve"> (e.g. electrical capacitance, heating of mass, accumulation of chemical substance, accumulation of volume)</w:t>
+        <w:t xml:space="preserve"> (e.g. electrical ca</w:t>
+      </w:r>
+      <w:r>
+        <w:rPr>
+          <w:lang w:val="en-US"/>
+        </w:rPr>
+        <w:lastRenderedPageBreak/>
+        <w:t>pacitance, heating of mass, accumulation of chemical substance, accumulation of volume)</w:t>
       </w:r>
       <w:r>
         <w:rPr>
@@ -7142,60 +7246,295 @@
         <w:rPr>
           <w:lang w:val="en-US"/>
         </w:rPr>
-        <w:t xml:space="preserve">. Each of the components has a graphical icon that represents its usage in the model and is defined by graphical diagrams </w:t>
+        <w:t xml:space="preserve">. Each of the components has a graphical icon that represents its usage in the model and is defined by graphical diagrams called circuits. Once the user translates the model, defined as a diagram of these components, the mathematical equations, which are hidden behind the connections and the components, are automatically generated. </w:t>
+      </w:r>
+      <w:r>
+        <w:rPr>
+          <w:rStyle w:val="hps"/>
+          <w:lang w:val="en-US"/>
+        </w:rPr>
+        <w:t>The main purpose of using graphical representations of the mathematical relations is to achieve visual verification, readability, reusability, reduce the number of errors and to allow for the intuitive reorganization or extension of the model</w:t>
+      </w:r>
+      <w:r>
+        <w:rPr>
+          <w:lang w:val="en-US"/>
+        </w:rPr>
+        <w:t xml:space="preserve"> </w:t>
+      </w:r>
+      <w:r>
+        <w:rPr>
+          <w:rStyle w:val="hps"/>
+          <w:lang w:val="en-US"/>
+        </w:rPr>
+        <w:fldChar w:fldCharType="begin"/>
+      </w:r>
+      <w:r>
+        <w:rPr>
+          <w:rStyle w:val="hps"/>
+          <w:lang w:val="en-US"/>
+        </w:rPr>
+        <w:instrText xml:space="preserve"> ADDIN EN.CITE &lt;EndNote&gt;&lt;Cite&gt;&lt;Author&gt;Mateják&lt;/Author&gt;&lt;Year&gt;2008&lt;/Year&gt;&lt;RecNum&gt;942&lt;/RecNum&gt;&lt;DisplayText&gt;(Mateják, et al., 2008)&lt;/DisplayText&gt;&lt;record&gt;&lt;rec-number&gt;942&lt;/rec-number&gt;&lt;foreign-keys&gt;&lt;key app="EN" db-id="tp9ed52t8t0fe2erzp9vdvehr0xtvxpzwexe" timestamp="1435425188"&gt;942&lt;/key&gt;&lt;/foreign-keys&gt;&lt;ref-type name="Conference Paper"&gt;47&lt;/ref-type&gt;&lt;contributors&gt;&lt;authors&gt;&lt;author&gt;Mateják, Marek&lt;/author&gt;&lt;author&gt;Privitzer, Pavol&lt;/author&gt;&lt;author&gt;Kofránek, Jiří&lt;/author&gt;&lt;/authors&gt;&lt;secondary-authors&gt;&lt;author&gt;&lt;style face="normal" font="default" charset="238" size="100%"&gt;Jan Janech&lt;/style&gt;&lt;/author&gt;&lt;/secondary-authors&gt;&lt;/contributors&gt;&lt;titles&gt;&lt;title&gt;Modelica vs. blokovo-orientované jazyky matematického modelovania&lt;/title&gt;&lt;secondary-title&gt;OBJEKTY 2008&lt;/secondary-title&gt;&lt;/titles&gt;&lt;pages&gt;&lt;style face="normal" font="default" charset="238" size="100%"&gt;79-94&lt;/style&gt;&lt;/pages&gt;&lt;dates&gt;&lt;year&gt;&lt;style face="normal" font="default" charset="238" size="100%"&gt;2008&lt;/style&gt;&lt;/year&gt;&lt;pub-dates&gt;&lt;date&gt;&lt;style face="normal" font="default" charset="238" size="100%"&gt;20.-21.11.2008&lt;/style&gt;&lt;/date&gt;&lt;/pub-dates&gt;&lt;/dates&gt;&lt;pub-location&gt;&lt;style face="normal" font="default" charset="238" size="100%"&gt;Žilina, SR&lt;/style&gt;&lt;/pub-location&gt;&lt;publisher&gt;&lt;style face="normal" font="default" charset="238" size="100%"&gt;Edis Žilina&lt;/style&gt;&lt;/publisher&gt;&lt;urls&gt;&lt;/urls&gt;&lt;/record&gt;&lt;/Cite&gt;&lt;/EndNote&gt;</w:instrText>
+      </w:r>
+      <w:r>
+        <w:rPr>
+          <w:rStyle w:val="hps"/>
+          <w:lang w:val="en-US"/>
+        </w:rPr>
+        <w:fldChar w:fldCharType="separate"/>
+      </w:r>
+      <w:r>
+        <w:rPr>
+          <w:rStyle w:val="hps"/>
+          <w:noProof/>
+          <w:lang w:val="en-US"/>
+        </w:rPr>
+        <w:t>(Mateják, et al., 2008)</w:t>
+      </w:r>
+      <w:r>
+        <w:rPr>
+          <w:rStyle w:val="hps"/>
+          <w:lang w:val="en-US"/>
+        </w:rPr>
+        <w:fldChar w:fldCharType="end"/>
+      </w:r>
+      <w:r>
+        <w:rPr>
+          <w:lang w:val="en-US"/>
+        </w:rPr>
+        <w:t xml:space="preserve">. </w:t>
+      </w:r>
+    </w:p>
+    <w:p>
+      <w:pPr>
+        <w:rPr>
+          <w:lang w:val="en-US"/>
+        </w:rPr>
+      </w:pPr>
+      <w:r>
+        <w:rPr>
+          <w:lang w:val="en-US"/>
+        </w:rPr>
+        <w:t xml:space="preserve">As already noted,  these libraries were separated from the complex physiological model in the final phase of development. This work began with the reimplementation of the original Guyton model from 1972 into Modelica </w:t>
+      </w:r>
+      <w:r>
+        <w:rPr>
+          <w:lang w:val="en-US"/>
+        </w:rPr>
+        <w:fldChar w:fldCharType="begin"/>
+      </w:r>
+      <w:r>
+        <w:rPr>
+          <w:lang w:val="en-US"/>
+        </w:rPr>
+        <w:instrText xml:space="preserve"> ADDIN EN.CITE &lt;EndNote&gt;&lt;Cite&gt;&lt;Author&gt;Mateják&lt;/Author&gt;&lt;Year&gt;2009&lt;/Year&gt;&lt;RecNum&gt;594&lt;/RecNum&gt;&lt;DisplayText&gt;(Mateják, et al., 2009)&lt;/DisplayText&gt;&lt;record&gt;&lt;rec-number&gt;594&lt;/rec-number&gt;&lt;foreign-keys&gt;&lt;key app="EN" db-id="tp9ed52t8t0fe2erzp9vdvehr0xtvxpzwexe" timestamp="1435424664"&gt;594&lt;/key&gt;&lt;/foreign-keys&gt;&lt;ref-type name="Journal Article"&gt;17&lt;/ref-type&gt;&lt;contributors&gt;&lt;authors&gt;&lt;author&gt;Mateják, Marek&lt;/author&gt;&lt;author&gt;Kofránek, Jiří&lt;/author&gt;&lt;author&gt;Rusz, Jan&lt;/author&gt;&lt;/authors&gt;&lt;/contributors&gt;&lt;titles&gt;&lt;title&gt;Akauzální&amp;quot; vzkříšení&amp;quot; Guytonova diagramu&lt;/title&gt;&lt;secondary-title&gt;Medsoft 2009&lt;/secondary-title&gt;&lt;/titles&gt;&lt;periodical&gt;&lt;full-title&gt;Medsoft 2009&lt;/full-title&gt;&lt;/periodical&gt;&lt;pages&gt;105&lt;/pages&gt;&lt;dates&gt;&lt;year&gt;2009&lt;/year&gt;&lt;/dates&gt;&lt;urls&gt;&lt;/urls&gt;&lt;/record&gt;&lt;/Cite&gt;&lt;/EndNote&gt;</w:instrText>
+      </w:r>
+      <w:r>
+        <w:rPr>
+          <w:lang w:val="en-US"/>
+        </w:rPr>
+        <w:fldChar w:fldCharType="separate"/>
+      </w:r>
+      <w:r>
+        <w:rPr>
+          <w:noProof/>
+          <w:lang w:val="en-US"/>
+        </w:rPr>
+        <w:t>(Mateják, et al., 2009)</w:t>
+      </w:r>
+      <w:r>
+        <w:rPr>
+          <w:lang w:val="en-US"/>
+        </w:rPr>
+        <w:fldChar w:fldCharType="end"/>
+      </w:r>
+      <w:r>
+        <w:rPr>
+          <w:lang w:val="en-US"/>
+        </w:rPr>
+        <w:t xml:space="preserve">. One year later, the QHP model was also implemented into Modelica </w:t>
+      </w:r>
+      <w:r>
+        <w:rPr>
+          <w:lang w:val="en-US"/>
+        </w:rPr>
+        <w:fldChar w:fldCharType="begin"/>
+      </w:r>
+      <w:r>
+        <w:rPr>
+          <w:lang w:val="en-US"/>
+        </w:rPr>
+        <w:instrText xml:space="preserve"> ADDIN EN.CITE &lt;EndNote&gt;&lt;Cite&gt;&lt;Author&gt;Mateják&lt;/Author&gt;&lt;Year&gt;2010&lt;/Year&gt;&lt;RecNum&gt;592&lt;/RecNum&gt;&lt;DisplayText&gt;(Mateják and Kofránek, 2010)&lt;/DisplayText&gt;&lt;record&gt;&lt;rec-number&gt;592&lt;/rec-number&gt;&lt;foreign-keys&gt;&lt;key app="EN" db-id="tp9ed52t8t0fe2erzp9vdvehr0xtvxpzwexe" timestamp="1435424664"&gt;592&lt;/key&gt;&lt;/foreign-keys&gt;&lt;ref-type name="Journal Article"&gt;17&lt;/ref-type&gt;&lt;contributors&gt;&lt;authors&gt;&lt;author&gt;Marek Mateják&lt;/author&gt;&lt;author&gt;Jiří Kofránek&lt;/author&gt;&lt;/authors&gt;&lt;/contributors&gt;&lt;titles&gt;&lt;title&gt;Rozsáhlý model fyziologických regulací v Modelice&lt;/title&gt;&lt;secondary-title&gt;Medsoft&lt;/secondary-title&gt;&lt;translated-title&gt;Large scale model of physiological regulations in Modelica&lt;/translated-title&gt;&lt;/titles&gt;&lt;periodical&gt;&lt;full-title&gt;Medsoft&lt;/full-title&gt;&lt;/periodical&gt;&lt;pages&gt;126-146&lt;/pages&gt;&lt;reprint-edition&gt;(Milena Ziethamlová Ed.) Agentura Action M, Praha, Creative Connections, Praha&lt;/reprint-edition&gt;&lt;dates&gt;&lt;year&gt;2010&lt;/year&gt;&lt;/dates&gt;&lt;isbn&gt;1803–8115&lt;/isbn&gt;&lt;urls&gt;&lt;/urls&gt;&lt;language&gt;Czech&lt;/language&gt;&lt;/record&gt;&lt;/Cite&gt;&lt;/EndNote&gt;</w:instrText>
+      </w:r>
+      <w:r>
+        <w:rPr>
+          <w:lang w:val="en-US"/>
+        </w:rPr>
+        <w:fldChar w:fldCharType="separate"/>
+      </w:r>
+      <w:r>
+        <w:rPr>
+          <w:noProof/>
+          <w:lang w:val="en-US"/>
+        </w:rPr>
+        <w:t>(Mateják and Kofránek, 2010)</w:t>
+      </w:r>
+      <w:r>
+        <w:rPr>
+          <w:lang w:val="en-US"/>
+        </w:rPr>
+        <w:fldChar w:fldCharType="end"/>
+      </w:r>
+      <w:r>
+        <w:rPr>
+          <w:lang w:val="en-US"/>
+        </w:rPr>
+        <w:t xml:space="preserve">. This model was one of the primary results of our successful national project, “E-Golem: medical learning simulator of human physiological functions as a background of e-learning teaching of critical care medicine” (2006-2009, MSM/2C, 2C06031). </w:t>
+      </w:r>
+    </w:p>
+    <w:p>
+      <w:pPr>
+        <w:rPr>
+          <w:lang w:val="en-US"/>
+        </w:rPr>
+      </w:pPr>
+      <w:r>
+        <w:rPr>
+          <w:lang w:val="en-US"/>
+        </w:rPr>
+        <w:t xml:space="preserve">The next model implemented into Modelica was HumMod 1.6 </w:t>
+      </w:r>
+      <w:r>
+        <w:rPr>
+          <w:lang w:val="en-US"/>
+        </w:rPr>
+        <w:fldChar w:fldCharType="begin"/>
+      </w:r>
+      <w:r>
+        <w:rPr>
+          <w:lang w:val="en-US"/>
+        </w:rPr>
+        <w:instrText xml:space="preserve"> ADDIN EN.CITE &lt;EndNote&gt;&lt;Cite&gt;&lt;Author&gt;Mateják&lt;/Author&gt;&lt;Year&gt;2011&lt;/Year&gt;&lt;RecNum&gt;593&lt;/RecNum&gt;&lt;DisplayText&gt;(Mateják and Kofránek, 2011)&lt;/DisplayText&gt;&lt;record&gt;&lt;rec-number&gt;593&lt;/rec-number&gt;&lt;foreign-keys&gt;&lt;key app="EN" db-id="tp9ed52t8t0fe2erzp9vdvehr0xtvxpzwexe" timestamp="1435424664"&gt;593&lt;/key&gt;&lt;/foreign-keys&gt;&lt;ref-type name="Journal Article"&gt;17&lt;/ref-type&gt;&lt;contributors&gt;&lt;authors&gt;&lt;author&gt;Marek Mateják&lt;/author&gt;&lt;author&gt;Jiří Kofránek&lt;/author&gt;&lt;/authors&gt;&lt;/contributors&gt;&lt;titles&gt;&lt;title&gt;&lt;style face="normal" font="default" size="100%"&gt;H&lt;/style&gt;&lt;style face="normal" font="default" charset="238" size="100%"&gt;umMod&lt;/style&gt;&lt;style face="normal" font="default" size="100%"&gt;–G&lt;/style&gt;&lt;style face="normal" font="default" charset="238" size="100%"&gt;olem&lt;/style&gt;&lt;style face="normal" font="default" size="100%"&gt; E&lt;/style&gt;&lt;style face="normal" font="default" charset="238" size="100%"&gt;dition&lt;/style&gt;&lt;style face="normal" font="default" size="100%"&gt;–R&lt;/style&gt;&lt;style face="normal" font="default" charset="238" size="100%"&gt;ozsáhlý model fyziologických systémů&lt;/style&gt;&lt;/title&gt;&lt;secondary-title&gt;Medsoft&lt;/secondary-title&gt;&lt;translated-title&gt;Golem Edition – large scale model of physiological systems&lt;/translated-title&gt;&lt;/titles&gt;&lt;periodical&gt;&lt;full-title&gt;Medsoft&lt;/full-title&gt;&lt;/periodical&gt;&lt;pages&gt;182-196&lt;/pages&gt;&lt;reprint-edition&gt;(Milena Ziethamlová Ed.) Agentura Action M, Praha, Creative Connections, Praha&lt;/reprint-edition&gt;&lt;dates&gt;&lt;year&gt;2011&lt;/year&gt;&lt;/dates&gt;&lt;isbn&gt;1803-8115&lt;/isbn&gt;&lt;urls&gt;&lt;/urls&gt;&lt;language&gt;Czech&lt;/language&gt;&lt;/record&gt;&lt;/Cite&gt;&lt;/EndNote&gt;</w:instrText>
+      </w:r>
+      <w:r>
+        <w:rPr>
+          <w:lang w:val="en-US"/>
+        </w:rPr>
+        <w:fldChar w:fldCharType="separate"/>
+      </w:r>
+      <w:r>
+        <w:rPr>
+          <w:noProof/>
+          <w:lang w:val="en-US"/>
+        </w:rPr>
+        <w:t>(Mateják and Kofránek, 2011)</w:t>
+      </w:r>
+      <w:r>
+        <w:rPr>
+          <w:lang w:val="en-US"/>
+        </w:rPr>
+        <w:fldChar w:fldCharType="end"/>
+      </w:r>
+      <w:r>
+        <w:rPr>
+          <w:lang w:val="en-US"/>
+        </w:rPr>
+        <w:t>. Having achieved this implementation, it became easy to extend the model with new acid-base theories, or new blood gas transport and cardiovascular details. Thus, in 2012, I implemented into the</w:t>
+      </w:r>
+      <w:r>
+        <w:rPr>
+          <w:lang w:val="en-US"/>
+        </w:rPr>
+        <w:t xml:space="preserve"> complex</w:t>
+      </w:r>
+      <w:r>
+        <w:rPr>
+          <w:lang w:val="en-US"/>
+        </w:rPr>
+        <w:t xml:space="preserve"> model Siggaard-Andersen’s new blood oxygen status model </w:t>
+      </w:r>
+      <w:r>
+        <w:rPr>
+          <w:lang w:val="en-US"/>
+        </w:rPr>
+        <w:fldChar w:fldCharType="begin"/>
+      </w:r>
+      <w:r>
+        <w:rPr>
+          <w:lang w:val="en-US"/>
+        </w:rPr>
+        <w:instrText xml:space="preserve"> ADDIN EN.CITE &lt;EndNote&gt;&lt;Cite&gt;&lt;Author&gt;Siggaard-Andersen&lt;/Author&gt;&lt;Year&gt;1990&lt;/Year&gt;&lt;RecNum&gt;124&lt;/RecNum&gt;&lt;DisplayText&gt;(Siggaard-Andersen and Siggaard-Andersen, 1990)&lt;/DisplayText&gt;&lt;record&gt;&lt;rec-number&gt;124&lt;/rec-number&gt;&lt;foreign-keys&gt;&lt;key app="EN" db-id="tp9ed52t8t0fe2erzp9vdvehr0xtvxpzwexe" timestamp="1435424567"&gt;124&lt;/key&gt;&lt;/foreign-keys&gt;&lt;ref-type name="Journal Article"&gt;17&lt;/ref-type&gt;&lt;contributors&gt;&lt;authors&gt;&lt;author&gt;Siggaard-Andersen, O&lt;/author&gt;&lt;author&gt;Siggaard-Andersen, M&lt;/author&gt;&lt;/authors&gt;&lt;/contributors&gt;&lt;titles&gt;&lt;title&gt;The oxygen status algorithm: a computer program for calculating and displaying pH and blood gas data&lt;/title&gt;&lt;secondary-title&gt;Scandinavian Journal of Clinical &amp;amp; Laboratory Investigation&lt;/secondary-title&gt;&lt;/titles&gt;&lt;periodical&gt;&lt;full-title&gt;Scandinavian Journal of Clinical &amp;amp; Laboratory Investigation&lt;/full-title&gt;&lt;/periodical&gt;&lt;pages&gt;29-45&lt;/pages&gt;&lt;volume&gt;50&lt;/volume&gt;&lt;number&gt;S203&lt;/number&gt;&lt;dates&gt;&lt;year&gt;1990&lt;/year&gt;&lt;/dates&gt;&lt;isbn&gt;0036-5513&lt;/isbn&gt;&lt;urls&gt;&lt;/urls&gt;&lt;/record&gt;&lt;/Cite&gt;&lt;/EndNote&gt;</w:instrText>
+      </w:r>
+      <w:r>
+        <w:rPr>
+          <w:lang w:val="en-US"/>
+        </w:rPr>
+        <w:fldChar w:fldCharType="separate"/>
+      </w:r>
+      <w:r>
+        <w:rPr>
+          <w:noProof/>
+          <w:lang w:val="en-US"/>
+        </w:rPr>
+        <w:t>(Siggaard-Andersen and Siggaard-Andersen, 1990)</w:t>
+      </w:r>
+      <w:r>
+        <w:rPr>
+          <w:lang w:val="en-US"/>
+        </w:rPr>
+        <w:fldChar w:fldCharType="end"/>
+      </w:r>
+      <w:r>
+        <w:rPr>
+          <w:lang w:val="en-US"/>
+        </w:rPr>
+        <w:t>. The</w:t>
+      </w:r>
+      <w:r>
+        <w:rPr>
+          <w:lang w:val="en-US"/>
+        </w:rPr>
+        <w:t xml:space="preserve"> complex</w:t>
+      </w:r>
+      <w:r>
+        <w:rPr>
+          <w:lang w:val="en-US"/>
+        </w:rPr>
+        <w:t xml:space="preserve"> model was able to simulate the support of artificial ventilation, for example, as </w:t>
       </w:r>
       <w:r>
         <w:rPr>
           <w:lang w:val="en-US"/>
         </w:rPr>
         <w:lastRenderedPageBreak/>
-        <w:t xml:space="preserve">called circuits. Once the user translates the model, defined as a diagram of these components, the mathematical equations, which are hidden behind the connections and the components, are automatically generated. </w:t>
-      </w:r>
-      <w:r>
-        <w:rPr>
-          <w:rStyle w:val="hps"/>
-          <w:lang w:val="en-US"/>
-        </w:rPr>
-        <w:t>The main purpose of using graphical representations of the mathematical relations is to achieve visual verification, readability, reusability, reduce the number of errors and to allow for the intuitive reorganization or extension of the model</w:t>
-      </w:r>
-      <w:r>
-        <w:rPr>
-          <w:lang w:val="en-US"/>
-        </w:rPr>
-        <w:t xml:space="preserve"> </w:t>
-      </w:r>
-      <w:r>
-        <w:rPr>
-          <w:rStyle w:val="hps"/>
+        <w:t xml:space="preserve">well as extravascular oxygenation </w:t>
+      </w:r>
+      <w:r>
+        <w:rPr>
           <w:lang w:val="en-US"/>
         </w:rPr>
         <w:fldChar w:fldCharType="begin"/>
       </w:r>
       <w:r>
         <w:rPr>
-          <w:rStyle w:val="hps"/>
-          <w:lang w:val="en-US"/>
-        </w:rPr>
-        <w:instrText xml:space="preserve"> ADDIN EN.CITE &lt;EndNote&gt;&lt;Cite&gt;&lt;Author&gt;Mateják&lt;/Author&gt;&lt;Year&gt;2008&lt;/Year&gt;&lt;RecNum&gt;942&lt;/RecNum&gt;&lt;DisplayText&gt;(Mateják, et al., 2008)&lt;/DisplayText&gt;&lt;record&gt;&lt;rec-number&gt;942&lt;/rec-number&gt;&lt;foreign-keys&gt;&lt;key app="EN" db-id="tp9ed52t8t0fe2erzp9vdvehr0xtvxpzwexe" timestamp="1435425188"&gt;942&lt;/key&gt;&lt;/foreign-keys&gt;&lt;ref-type name="Conference Paper"&gt;47&lt;/ref-type&gt;&lt;contributors&gt;&lt;authors&gt;&lt;author&gt;Mateják, Marek&lt;/author&gt;&lt;author&gt;Privitzer, Pavol&lt;/author&gt;&lt;author&gt;Kofránek, Jiří&lt;/author&gt;&lt;/authors&gt;&lt;secondary-authors&gt;&lt;author&gt;&lt;style face="normal" font="default" charset="238" size="100%"&gt;Jan Janech&lt;/style&gt;&lt;/author&gt;&lt;/secondary-authors&gt;&lt;/contributors&gt;&lt;titles&gt;&lt;title&gt;Modelica vs. blokovo-orientované jazyky matematického modelovania&lt;/title&gt;&lt;secondary-title&gt;OBJEKTY 2008&lt;/secondary-title&gt;&lt;/titles&gt;&lt;pages&gt;&lt;style face="normal" font="default" charset="238" size="100%"&gt;79-94&lt;/style&gt;&lt;/pages&gt;&lt;dates&gt;&lt;year&gt;&lt;style face="normal" font="default" charset="238" size="100%"&gt;2008&lt;/style&gt;&lt;/year&gt;&lt;pub-dates&gt;&lt;date&gt;&lt;style face="normal" font="default" charset="238" size="100%"&gt;20.-21.11.2008&lt;/style&gt;&lt;/date&gt;&lt;/pub-dates&gt;&lt;/dates&gt;&lt;pub-location&gt;&lt;style face="normal" font="default" charset="238" size="100%"&gt;Žilina, SR&lt;/style&gt;&lt;/pub-location&gt;&lt;publisher&gt;&lt;style face="normal" font="default" charset="238" size="100%"&gt;Edis Žilina&lt;/style&gt;&lt;/publisher&gt;&lt;urls&gt;&lt;/urls&gt;&lt;/record&gt;&lt;/Cite&gt;&lt;/EndNote&gt;</w:instrText>
-      </w:r>
-      <w:r>
-        <w:rPr>
-          <w:rStyle w:val="hps"/>
+          <w:lang w:val="en-US"/>
+        </w:rPr>
+        <w:instrText xml:space="preserve"> ADDIN EN.CITE &lt;EndNote&gt;&lt;Cite&gt;&lt;Author&gt;Mateják&lt;/Author&gt;&lt;Year&gt;2012&lt;/Year&gt;&lt;RecNum&gt;597&lt;/RecNum&gt;&lt;DisplayText&gt;(Mateják, et al., 2012)&lt;/DisplayText&gt;&lt;record&gt;&lt;rec-number&gt;597&lt;/rec-number&gt;&lt;foreign-keys&gt;&lt;key app="EN" db-id="tp9ed52t8t0fe2erzp9vdvehr0xtvxpzwexe" timestamp="1435424664"&gt;597&lt;/key&gt;&lt;/foreign-keys&gt;&lt;ref-type name="Journal Article"&gt;17&lt;/ref-type&gt;&lt;contributors&gt;&lt;authors&gt;&lt;author&gt;Mateják, Marek&lt;/author&gt;&lt;author&gt;Nedvědová, Barbora&lt;/author&gt;&lt;author&gt;Doležalová, Anna&lt;/author&gt;&lt;author&gt;Kofránek, Jiří&lt;/author&gt;&lt;author&gt;Kulhánek, Tomáš&lt;/author&gt;&lt;/authors&gt;&lt;/contributors&gt;&lt;titles&gt;&lt;title&gt;&lt;style face="normal" font="default" size="100%"&gt;M&lt;/style&gt;&lt;style face="normal" font="default" charset="238" size="100%"&gt;odel&lt;/style&gt;&lt;style face="normal" font="default" size="100%"&gt; ECMO &lt;/style&gt;&lt;style face="normal" font="default" charset="238" size="100%"&gt;oxygenátoru&lt;/style&gt;&lt;/title&gt;&lt;secondary-title&gt;Medsoft&lt;/secondary-title&gt;&lt;/titles&gt;&lt;periodical&gt;&lt;full-title&gt;Medsoft&lt;/full-title&gt;&lt;/periodical&gt;&lt;pages&gt;&lt;style face="normal" font="default" charset="238" size="100%"&gt;205-2014&lt;/style&gt;&lt;/pages&gt;&lt;section&gt;&lt;style face="normal" font="default" charset="238" size="100%"&gt;205&lt;/style&gt;&lt;/section&gt;&lt;dates&gt;&lt;year&gt;&lt;style face="normal" font="default" charset="238" size="100%"&gt;2012&lt;/style&gt;&lt;/year&gt;&lt;/dates&gt;&lt;isbn&gt;&lt;style face="normal" font="default" charset="238" size="100%"&gt;1803-8115&lt;/style&gt;&lt;/isbn&gt;&lt;urls&gt;&lt;/urls&gt;&lt;/record&gt;&lt;/Cite&gt;&lt;/EndNote&gt;</w:instrText>
+      </w:r>
+      <w:r>
+        <w:rPr>
           <w:lang w:val="en-US"/>
         </w:rPr>
         <w:fldChar w:fldCharType="separate"/>
       </w:r>
       <w:r>
         <w:rPr>
-          <w:rStyle w:val="hps"/>
           <w:noProof/>
           <w:lang w:val="en-US"/>
         </w:rPr>
-        <w:t>(Mateják, et al., 2008)</w:t>
-      </w:r>
-      <w:r>
-        <w:rPr>
-          <w:rStyle w:val="hps"/>
+        <w:t>(Mateják, et al., 2012)</w:t>
+      </w:r>
+      <w:r>
+        <w:rPr>
           <w:lang w:val="en-US"/>
         </w:rPr>
         <w:fldChar w:fldCharType="end"/>
@@ -7204,20 +7543,7 @@
         <w:rPr>
           <w:lang w:val="en-US"/>
         </w:rPr>
-        <w:t xml:space="preserve">. </w:t>
-      </w:r>
-    </w:p>
-    <w:p>
-      <w:pPr>
-        <w:rPr>
-          <w:lang w:val="en-US"/>
-        </w:rPr>
-      </w:pPr>
-      <w:r>
-        <w:rPr>
-          <w:lang w:val="en-US"/>
-        </w:rPr>
-        <w:t xml:space="preserve">As already noted,  these libraries were separated from the complex physiological model in the final phase of development. This work began with the reimplementation of the original Guyton model from 1972 into Modelica </w:t>
+        <w:t xml:space="preserve">. These and many other inputs, such as infusions, dialyses, transfusions and hemorrhages, were designed for educational simulations, as part of the project “Virtual patient – simulator for medical education” (2011-2014, MPO/FR, FR-TI3/869). Using the same approach of educational simulation, different scenarios of acid-base and respiratory disorders, for example, ketoacidosis </w:t>
       </w:r>
       <w:r>
         <w:rPr>
@@ -7229,7 +7555,7 @@
         <w:rPr>
           <w:lang w:val="en-US"/>
         </w:rPr>
-        <w:instrText xml:space="preserve"> ADDIN EN.CITE &lt;EndNote&gt;&lt;Cite&gt;&lt;Author&gt;Mateják&lt;/Author&gt;&lt;Year&gt;2009&lt;/Year&gt;&lt;RecNum&gt;594&lt;/RecNum&gt;&lt;DisplayText&gt;(Mateják, et al., 2009)&lt;/DisplayText&gt;&lt;record&gt;&lt;rec-number&gt;594&lt;/rec-number&gt;&lt;foreign-keys&gt;&lt;key app="EN" db-id="tp9ed52t8t0fe2erzp9vdvehr0xtvxpzwexe" timestamp="1435424664"&gt;594&lt;/key&gt;&lt;/foreign-keys&gt;&lt;ref-type name="Journal Article"&gt;17&lt;/ref-type&gt;&lt;contributors&gt;&lt;authors&gt;&lt;author&gt;Mateják, Marek&lt;/author&gt;&lt;author&gt;Kofránek, Jiří&lt;/author&gt;&lt;author&gt;Rusz, Jan&lt;/author&gt;&lt;/authors&gt;&lt;/contributors&gt;&lt;titles&gt;&lt;title&gt;Akauzální&amp;quot; vzkříšení&amp;quot; Guytonova diagramu&lt;/title&gt;&lt;secondary-title&gt;Medsoft 2009&lt;/secondary-title&gt;&lt;/titles&gt;&lt;periodical&gt;&lt;full-title&gt;Medsoft 2009&lt;/full-title&gt;&lt;/periodical&gt;&lt;pages&gt;105&lt;/pages&gt;&lt;dates&gt;&lt;year&gt;2009&lt;/year&gt;&lt;/dates&gt;&lt;urls&gt;&lt;/urls&gt;&lt;/record&gt;&lt;/Cite&gt;&lt;/EndNote&gt;</w:instrText>
+        <w:instrText xml:space="preserve"> ADDIN EN.CITE &lt;EndNote&gt;&lt;Cite&gt;&lt;Author&gt;Mateják&lt;/Author&gt;&lt;Year&gt;2013&lt;/Year&gt;&lt;RecNum&gt;932&lt;/RecNum&gt;&lt;DisplayText&gt;(Mateják, 2013)&lt;/DisplayText&gt;&lt;record&gt;&lt;rec-number&gt;932&lt;/rec-number&gt;&lt;foreign-keys&gt;&lt;key app="EN" db-id="tp9ed52t8t0fe2erzp9vdvehr0xtvxpzwexe" timestamp="1435425187"&gt;932&lt;/key&gt;&lt;/foreign-keys&gt;&lt;ref-type name="Conference Paper"&gt;47&lt;/ref-type&gt;&lt;contributors&gt;&lt;authors&gt;&lt;author&gt;Marek Mateják&lt;/author&gt;&lt;/authors&gt;&lt;/contributors&gt;&lt;titles&gt;&lt;title&gt;Simulovanie ketoacidózy&lt;/title&gt;&lt;secondary-title&gt;Medsoft 2013&lt;/secondary-title&gt;&lt;translated-title&gt;Simulation of ketoacidosis&lt;/translated-title&gt;&lt;/titles&gt;&lt;pages&gt;140-150&lt;/pages&gt;&lt;reprint-edition&gt;(Milena Ziethamlová Ed.) Agentura Action M, Praha, Creative Connections, Praha&lt;/reprint-edition&gt;&lt;dates&gt;&lt;year&gt;2013&lt;/year&gt;&lt;/dates&gt;&lt;isbn&gt;1803-8115&lt;/isbn&gt;&lt;urls&gt;&lt;/urls&gt;&lt;language&gt;Czech&lt;/language&gt;&lt;/record&gt;&lt;/Cite&gt;&lt;/EndNote&gt;</w:instrText>
       </w:r>
       <w:r>
         <w:rPr>
@@ -7242,7 +7568,7 @@
           <w:noProof/>
           <w:lang w:val="en-US"/>
         </w:rPr>
-        <w:t>(Mateják, et al., 2009)</w:t>
+        <w:t>(Mateják, 2013)</w:t>
       </w:r>
       <w:r>
         <w:rPr>
@@ -7254,236 +7580,7 @@
         <w:rPr>
           <w:lang w:val="en-US"/>
         </w:rPr>
-        <w:t xml:space="preserve">. One year later, the QHP model was also implemented into Modelica </w:t>
-      </w:r>
-      <w:r>
-        <w:rPr>
-          <w:lang w:val="en-US"/>
-        </w:rPr>
-        <w:fldChar w:fldCharType="begin"/>
-      </w:r>
-      <w:r>
-        <w:rPr>
-          <w:lang w:val="en-US"/>
-        </w:rPr>
-        <w:instrText xml:space="preserve"> ADDIN EN.CITE &lt;EndNote&gt;&lt;Cite&gt;&lt;Author&gt;Mateják&lt;/Author&gt;&lt;Year&gt;2010&lt;/Year&gt;&lt;RecNum&gt;592&lt;/RecNum&gt;&lt;DisplayText&gt;(Mateják and Kofránek, 2010)&lt;/DisplayText&gt;&lt;record&gt;&lt;rec-number&gt;592&lt;/rec-number&gt;&lt;foreign-keys&gt;&lt;key app="EN" db-id="tp9ed52t8t0fe2erzp9vdvehr0xtvxpzwexe" timestamp="1435424664"&gt;592&lt;/key&gt;&lt;/foreign-keys&gt;&lt;ref-type name="Journal Article"&gt;17&lt;/ref-type&gt;&lt;contributors&gt;&lt;authors&gt;&lt;author&gt;Marek Mateják&lt;/author&gt;&lt;author&gt;Jiří Kofránek&lt;/author&gt;&lt;/authors&gt;&lt;/contributors&gt;&lt;titles&gt;&lt;title&gt;Rozsáhlý model fyziologických regulací v Modelice&lt;/title&gt;&lt;secondary-title&gt;Medsoft&lt;/secondary-title&gt;&lt;translated-title&gt;Large scale model of physiological regulations in Modelica&lt;/translated-title&gt;&lt;/titles&gt;&lt;periodical&gt;&lt;full-title&gt;Medsoft&lt;/full-title&gt;&lt;/periodical&gt;&lt;pages&gt;126-146&lt;/pages&gt;&lt;reprint-edition&gt;(Milena Ziethamlová Ed.) Agentura Action M, Praha, Creative Connections, Praha&lt;/reprint-edition&gt;&lt;dates&gt;&lt;year&gt;2010&lt;/year&gt;&lt;/dates&gt;&lt;isbn&gt;1803–8115&lt;/isbn&gt;&lt;urls&gt;&lt;/urls&gt;&lt;language&gt;Czech&lt;/language&gt;&lt;/record&gt;&lt;/Cite&gt;&lt;/EndNote&gt;</w:instrText>
-      </w:r>
-      <w:r>
-        <w:rPr>
-          <w:lang w:val="en-US"/>
-        </w:rPr>
-        <w:fldChar w:fldCharType="separate"/>
-      </w:r>
-      <w:r>
-        <w:rPr>
-          <w:noProof/>
-          <w:lang w:val="en-US"/>
-        </w:rPr>
-        <w:t>(Mateják and Kofránek, 2010)</w:t>
-      </w:r>
-      <w:r>
-        <w:rPr>
-          <w:lang w:val="en-US"/>
-        </w:rPr>
-        <w:fldChar w:fldCharType="end"/>
-      </w:r>
-      <w:r>
-        <w:rPr>
-          <w:lang w:val="en-US"/>
-        </w:rPr>
-        <w:t xml:space="preserve">. This model was one of the primary results of our successful national project, “E-Golem: medical learning simulator of human physiological functions as a background of e-learning teaching of critical care medicine” (2006-2009, MSM/2C, 2C06031). </w:t>
-      </w:r>
-    </w:p>
-    <w:p>
-      <w:pPr>
-        <w:rPr>
-          <w:lang w:val="en-US"/>
-        </w:rPr>
-      </w:pPr>
-      <w:r>
-        <w:rPr>
-          <w:lang w:val="en-US"/>
-        </w:rPr>
-        <w:t xml:space="preserve">The next model implemented into Modelica was HumMod 1.6 </w:t>
-      </w:r>
-      <w:r>
-        <w:rPr>
-          <w:lang w:val="en-US"/>
-        </w:rPr>
-        <w:fldChar w:fldCharType="begin"/>
-      </w:r>
-      <w:r>
-        <w:rPr>
-          <w:lang w:val="en-US"/>
-        </w:rPr>
-        <w:instrText xml:space="preserve"> ADDIN EN.CITE &lt;EndNote&gt;&lt;Cite&gt;&lt;Author&gt;Mateják&lt;/Author&gt;&lt;Year&gt;2011&lt;/Year&gt;&lt;RecNum&gt;593&lt;/RecNum&gt;&lt;DisplayText&gt;(Mateják and Kofránek, 2011)&lt;/DisplayText&gt;&lt;record&gt;&lt;rec-number&gt;593&lt;/rec-number&gt;&lt;foreign-keys&gt;&lt;key app="EN" db-id="tp9ed52t8t0fe2erzp9vdvehr0xtvxpzwexe" timestamp="1435424664"&gt;593&lt;/key&gt;&lt;/foreign-keys&gt;&lt;ref-type name="Journal Article"&gt;17&lt;/ref-type&gt;&lt;contributors&gt;&lt;authors&gt;&lt;author&gt;Marek Mateják&lt;/author&gt;&lt;author&gt;Jiří Kofránek&lt;/author&gt;&lt;/authors&gt;&lt;/contributors&gt;&lt;titles&gt;&lt;title&gt;&lt;style face="normal" font="default" size="100%"&gt;H&lt;/style&gt;&lt;style face="normal" font="default" charset="238" size="100%"&gt;umMod&lt;/style&gt;&lt;style face="normal" font="default" size="100%"&gt;–G&lt;/style&gt;&lt;style face="normal" font="default" charset="238" size="100%"&gt;olem&lt;/style&gt;&lt;style face="normal" font="default" size="100%"&gt; E&lt;/style&gt;&lt;style face="normal" font="default" charset="238" size="100%"&gt;dition&lt;/style&gt;&lt;style face="normal" font="default" size="100%"&gt;–R&lt;/style&gt;&lt;style face="normal" font="default" charset="238" size="100%"&gt;ozsáhlý model fyziologických systémů&lt;/style&gt;&lt;/title&gt;&lt;secondary-title&gt;Medsoft&lt;/secondary-title&gt;&lt;translated-title&gt;Golem Edition – large scale model of physiological systems&lt;/translated-title&gt;&lt;/titles&gt;&lt;periodical&gt;&lt;full-title&gt;Medsoft&lt;/full-title&gt;&lt;/periodical&gt;&lt;pages&gt;182-196&lt;/pages&gt;&lt;reprint-edition&gt;(Milena Ziethamlová Ed.) Agentura Action M, Praha, Creative Connections, Praha&lt;/reprint-edition&gt;&lt;dates&gt;&lt;year&gt;2011&lt;/year&gt;&lt;/dates&gt;&lt;isbn&gt;1803-8115&lt;/isbn&gt;&lt;urls&gt;&lt;/urls&gt;&lt;language&gt;Czech&lt;/language&gt;&lt;/record&gt;&lt;/Cite&gt;&lt;/EndNote&gt;</w:instrText>
-      </w:r>
-      <w:r>
-        <w:rPr>
-          <w:lang w:val="en-US"/>
-        </w:rPr>
-        <w:fldChar w:fldCharType="separate"/>
-      </w:r>
-      <w:r>
-        <w:rPr>
-          <w:noProof/>
-          <w:lang w:val="en-US"/>
-        </w:rPr>
-        <w:t>(Mateják and Kofránek, 2011)</w:t>
-      </w:r>
-      <w:r>
-        <w:rPr>
-          <w:lang w:val="en-US"/>
-        </w:rPr>
-        <w:fldChar w:fldCharType="end"/>
-      </w:r>
-      <w:r>
-        <w:rPr>
-          <w:lang w:val="en-US"/>
-        </w:rPr>
-        <w:t>. Having achieved this implementation, it became easy to extend the model with new acid-base theories, or new blood gas transport and cardiovascular details. Thus, in 2012, I implemented into the</w:t>
-      </w:r>
-      <w:r>
-        <w:rPr>
-          <w:lang w:val="en-US"/>
-        </w:rPr>
-        <w:t xml:space="preserve"> complex</w:t>
-      </w:r>
-      <w:r>
-        <w:rPr>
-          <w:lang w:val="en-US"/>
-        </w:rPr>
-        <w:t xml:space="preserve"> model Siggaard-Andersen’s new blood oxygen status model </w:t>
-      </w:r>
-      <w:r>
-        <w:rPr>
-          <w:lang w:val="en-US"/>
-        </w:rPr>
-        <w:fldChar w:fldCharType="begin"/>
-      </w:r>
-      <w:r>
-        <w:rPr>
-          <w:lang w:val="en-US"/>
-        </w:rPr>
-        <w:instrText xml:space="preserve"> ADDIN EN.CITE &lt;EndNote&gt;&lt;Cite&gt;&lt;Author&gt;Siggaard-Andersen&lt;/Author&gt;&lt;Year&gt;1990&lt;/Year&gt;&lt;RecNum&gt;124&lt;/RecNum&gt;&lt;DisplayText&gt;(Siggaard-Andersen and Siggaard-Andersen, 1990)&lt;/DisplayText&gt;&lt;record&gt;&lt;rec-number&gt;124&lt;/rec-number&gt;&lt;foreign-keys&gt;&lt;key app="EN" db-id="tp9ed52t8t0fe2erzp9vdvehr0xtvxpzwexe" timestamp="1435424567"&gt;124&lt;/key&gt;&lt;/foreign-keys&gt;&lt;ref-type name="Journal Article"&gt;17&lt;/ref-type&gt;&lt;contributors&gt;&lt;authors&gt;&lt;author&gt;Siggaard-Andersen, O&lt;/author&gt;&lt;author&gt;Siggaard-Andersen, M&lt;/author&gt;&lt;/authors&gt;&lt;/contributors&gt;&lt;titles&gt;&lt;title&gt;The oxygen status algorithm: a computer program for calculating and displaying pH and blood gas data&lt;/title&gt;&lt;secondary-title&gt;Scandinavian Journal of Clinical &amp;amp; Laboratory Investigation&lt;/secondary-title&gt;&lt;/titles&gt;&lt;periodical&gt;&lt;full-title&gt;Scandinavian Journal of Clinical &amp;amp; Laboratory Investigation&lt;/full-title&gt;&lt;/periodical&gt;&lt;pages&gt;29-45&lt;/pages&gt;&lt;volume&gt;50&lt;/volume&gt;&lt;number&gt;S203&lt;/number&gt;&lt;dates&gt;&lt;year&gt;1990&lt;/year&gt;&lt;/dates&gt;&lt;isbn&gt;0036-5513&lt;/isbn&gt;&lt;urls&gt;&lt;/urls&gt;&lt;/record&gt;&lt;/Cite&gt;&lt;/EndNote&gt;</w:instrText>
-      </w:r>
-      <w:r>
-        <w:rPr>
-          <w:lang w:val="en-US"/>
-        </w:rPr>
-        <w:fldChar w:fldCharType="separate"/>
-      </w:r>
-      <w:r>
-        <w:rPr>
-          <w:noProof/>
-          <w:lang w:val="en-US"/>
-        </w:rPr>
-        <w:t>(Siggaard-Andersen and Siggaard-Andersen, 1990)</w:t>
-      </w:r>
-      <w:r>
-        <w:rPr>
-          <w:lang w:val="en-US"/>
-        </w:rPr>
-        <w:fldChar w:fldCharType="end"/>
-      </w:r>
-      <w:r>
-        <w:rPr>
-          <w:lang w:val="en-US"/>
-        </w:rPr>
-        <w:t>. The</w:t>
-      </w:r>
-      <w:r>
-        <w:rPr>
-          <w:lang w:val="en-US"/>
-        </w:rPr>
-        <w:t xml:space="preserve"> complex</w:t>
-      </w:r>
-      <w:r>
-        <w:rPr>
-          <w:lang w:val="en-US"/>
-        </w:rPr>
-        <w:t xml:space="preserve"> model was able to simulate the support of artificial ventilation, for example, as well as extravascular oxygenation </w:t>
-      </w:r>
-      <w:r>
-        <w:rPr>
-          <w:lang w:val="en-US"/>
-        </w:rPr>
-        <w:fldChar w:fldCharType="begin"/>
-      </w:r>
-      <w:r>
-        <w:rPr>
-          <w:lang w:val="en-US"/>
-        </w:rPr>
-        <w:instrText xml:space="preserve"> ADDIN EN.CITE &lt;EndNote&gt;&lt;Cite&gt;&lt;Author&gt;Mateják&lt;/Author&gt;&lt;Year&gt;2012&lt;/Year&gt;&lt;RecNum&gt;597&lt;/RecNum&gt;&lt;DisplayText&gt;(Mateják, et al., 2012)&lt;/DisplayText&gt;&lt;record&gt;&lt;rec-number&gt;597&lt;/rec-number&gt;&lt;foreign-keys&gt;&lt;key app="EN" db-id="tp9ed52t8t0fe2erzp9vdvehr0xtvxpzwexe" timestamp="1435424664"&gt;597&lt;/key&gt;&lt;/foreign-keys&gt;&lt;ref-type name="Journal Article"&gt;17&lt;/ref-type&gt;&lt;contributors&gt;&lt;authors&gt;&lt;author&gt;Mateják, Marek&lt;/author&gt;&lt;author&gt;Nedvědová, Barbora&lt;/author&gt;&lt;author&gt;Doležalová, Anna&lt;/author&gt;&lt;author&gt;Kofránek, Jiří&lt;/author&gt;&lt;author&gt;Kulhánek, Tomáš&lt;/author&gt;&lt;/authors&gt;&lt;/contributors&gt;&lt;titles&gt;&lt;title&gt;&lt;style face="normal" font="default" size="100%"&gt;M&lt;/style&gt;&lt;style face="normal" font="default" charset="238" size="100%"&gt;odel&lt;/style&gt;&lt;style face="normal" font="default" size="100%"&gt; ECMO &lt;/style&gt;&lt;style face="normal" font="default" charset="238" size="100%"&gt;oxygenátoru&lt;/style&gt;&lt;/title&gt;&lt;secondary-title&gt;Medsoft&lt;/secondary-title&gt;&lt;/titles&gt;&lt;periodical&gt;&lt;full-title&gt;Medsoft&lt;/full-title&gt;&lt;/periodical&gt;&lt;pages&gt;&lt;style face="normal" font="default" charset="238" size="100%"&gt;205-2014&lt;/style&gt;&lt;/pages&gt;&lt;section&gt;&lt;style face="normal" font="default" charset="238" size="100%"&gt;205&lt;/style&gt;&lt;/section&gt;&lt;dates&gt;&lt;year&gt;&lt;style face="normal" font="default" charset="238" size="100%"&gt;2012&lt;/style&gt;&lt;/year&gt;&lt;/dates&gt;&lt;isbn&gt;&lt;style face="normal" font="default" charset="238" size="100%"&gt;1803-8115&lt;/style&gt;&lt;/isbn&gt;&lt;urls&gt;&lt;/urls&gt;&lt;/record&gt;&lt;/Cite&gt;&lt;/EndNote&gt;</w:instrText>
-      </w:r>
-      <w:r>
-        <w:rPr>
-          <w:lang w:val="en-US"/>
-        </w:rPr>
-        <w:fldChar w:fldCharType="separate"/>
-      </w:r>
-      <w:r>
-        <w:rPr>
-          <w:noProof/>
-          <w:lang w:val="en-US"/>
-        </w:rPr>
-        <w:t>(Mateják, et al., 2012)</w:t>
-      </w:r>
-      <w:r>
-        <w:rPr>
-          <w:lang w:val="en-US"/>
-        </w:rPr>
-        <w:fldChar w:fldCharType="end"/>
-      </w:r>
-      <w:r>
-        <w:rPr>
-          <w:lang w:val="en-US"/>
-        </w:rPr>
-        <w:t xml:space="preserve">. These and many other inputs, such as infusions, dialyses, transfusions and hemorrhages, were designed for educational simulations, as part of the project “Virtual patient – simulator for medical education” (2011-2014, MPO/FR, FR-TI3/869). Using the same approach of educational simulation, different scenarios of acid-base and respiratory disorders, for example, ketoacidosis </w:t>
-      </w:r>
-      <w:r>
-        <w:rPr>
-          <w:lang w:val="en-US"/>
-        </w:rPr>
-        <w:fldChar w:fldCharType="begin"/>
-      </w:r>
-      <w:r>
-        <w:rPr>
-          <w:lang w:val="en-US"/>
-        </w:rPr>
-        <w:instrText xml:space="preserve"> ADDIN EN.CITE &lt;EndNote&gt;&lt;Cite&gt;&lt;Author&gt;Mateják&lt;/Author&gt;&lt;Year&gt;2013&lt;/Year&gt;&lt;RecNum&gt;932&lt;/RecNum&gt;&lt;DisplayText&gt;(Mateják, 2013)&lt;/DisplayText&gt;&lt;record&gt;&lt;rec-number&gt;932&lt;/rec-number&gt;&lt;foreign-keys&gt;&lt;key app="EN" db-id="tp9ed52t8t0fe2erzp9vdvehr0xtvxpzwexe" timestamp="1435425187"&gt;932&lt;/key&gt;&lt;/foreign-keys&gt;&lt;ref-type name="Conference Paper"&gt;47&lt;/ref-type&gt;&lt;contributors&gt;&lt;authors&gt;&lt;author&gt;Marek Mateják&lt;/author&gt;&lt;/authors&gt;&lt;/contributors&gt;&lt;titles&gt;&lt;title&gt;Simulovanie ketoacidózy&lt;/title&gt;&lt;secondary-title&gt;Medsoft 2013&lt;/secondary-title&gt;&lt;translated-title&gt;Simulation of ketoacidosis&lt;/translated-title&gt;&lt;/titles&gt;&lt;pages&gt;140-150&lt;/pages&gt;&lt;reprint-edition&gt;(Milena Ziethamlová Ed.) Agentura Action M, Praha, Creative Connections, Praha&lt;/reprint-edition&gt;&lt;dates&gt;&lt;year&gt;2013&lt;/year&gt;&lt;/dates&gt;&lt;isbn&gt;1803-8115&lt;/isbn&gt;&lt;urls&gt;&lt;/urls&gt;&lt;language&gt;Czech&lt;/language&gt;&lt;/record&gt;&lt;/Cite&gt;&lt;/EndNote&gt;</w:instrText>
-      </w:r>
-      <w:r>
-        <w:rPr>
-          <w:lang w:val="en-US"/>
-        </w:rPr>
-        <w:fldChar w:fldCharType="separate"/>
-      </w:r>
-      <w:r>
-        <w:rPr>
-          <w:noProof/>
-          <w:lang w:val="en-US"/>
-        </w:rPr>
-        <w:t>(Mateják, 2013)</w:t>
-      </w:r>
-      <w:r>
-        <w:rPr>
-          <w:lang w:val="en-US"/>
-        </w:rPr>
-        <w:fldChar w:fldCharType="end"/>
-      </w:r>
-      <w:r>
-        <w:rPr>
-          <w:lang w:val="en-US"/>
-        </w:rPr>
-        <w:t>, were also tested in the model into which the new acid-</w:t>
-      </w:r>
-      <w:r>
-        <w:rPr>
-          <w:lang w:val="en-US"/>
-        </w:rPr>
-        <w:lastRenderedPageBreak/>
-        <w:t xml:space="preserve">base calculations had already been implemented as a result of electroneutrality, along with calculations for each significant chemical substance. Furthermore, the general principle of </w:t>
+        <w:t xml:space="preserve">, were also tested in the model into which the new acid-base calculations had already been implemented as a result of electroneutrality, along with calculations for each significant chemical substance. Furthermore, the general principle of </w:t>
       </w:r>
       <w:r>
         <w:rPr>
@@ -8190,6 +8287,7 @@
       </w:r>
       <w:r>
         <w:rPr>
+          <w:noProof/>
           <w:lang w:val="en-US"/>
         </w:rPr>
         <w:t>1</w:t>
@@ -8599,14 +8697,14 @@
           <w:lang w:val="en-US"/>
         </w:rPr>
       </w:pPr>
-      <w:bookmarkStart w:id="5" w:name="_Toc422955344"/>
+      <w:bookmarkStart w:id="9" w:name="_Toc423201372"/>
       <w:r>
         <w:rPr>
           <w:lang w:val="en-US"/>
         </w:rPr>
         <w:t>Discussion</w:t>
       </w:r>
-      <w:bookmarkEnd w:id="5"/>
+      <w:bookmarkEnd w:id="9"/>
     </w:p>
     <w:p>
       <w:pPr>
@@ -9064,7 +9162,7 @@
         <w:rPr>
           <w:lang w:val="en-US"/>
         </w:rPr>
-        <w:t>practices</w:t>
+        <w:t>products</w:t>
       </w:r>
       <w:r>
         <w:rPr>
@@ -9849,14 +9947,14 @@
           <w:lang w:val="en-US"/>
         </w:rPr>
       </w:pPr>
-      <w:bookmarkStart w:id="6" w:name="_Toc422955345"/>
+      <w:bookmarkStart w:id="10" w:name="_Toc423201373"/>
       <w:r>
         <w:rPr>
           <w:lang w:val="en-US"/>
         </w:rPr>
         <w:t>Conclusions</w:t>
       </w:r>
-      <w:bookmarkEnd w:id="6"/>
+      <w:bookmarkEnd w:id="10"/>
     </w:p>
     <w:p>
       <w:pPr>
@@ -10379,7 +10477,15 @@
         <w:rPr>
           <w:lang w:val="en-US"/>
         </w:rPr>
-        <w:t>. It does not describe in detail all known physiological processes. It will require significant effort to integrate ever more molecular processes and pathophysiological disorders into the model. However, as was shown</w:t>
+        <w:t>. It does not describe in detail all known physiological processes. It will require significant effort to integrate ever more molecular processes and pa</w:t>
+      </w:r>
+      <w:bookmarkStart w:id="11" w:name="_GoBack"/>
+      <w:bookmarkEnd w:id="11"/>
+      <w:r>
+        <w:rPr>
+          <w:lang w:val="en-US"/>
+        </w:rPr>
+        <w:t>thophysiological disorders into the model. However, as was shown</w:t>
       </w:r>
       <w:r>
         <w:rPr>
@@ -10414,16 +10520,14 @@
           <w:lang w:val="en-US"/>
         </w:rPr>
       </w:pPr>
-      <w:bookmarkStart w:id="7" w:name="_Toc422955346"/>
+      <w:bookmarkStart w:id="12" w:name="_Toc423201374"/>
       <w:r>
         <w:rPr>
           <w:lang w:val="en-US"/>
         </w:rPr>
         <w:t>References</w:t>
       </w:r>
-      <w:bookmarkStart w:id="8" w:name="_GoBack"/>
-      <w:bookmarkEnd w:id="7"/>
-      <w:bookmarkEnd w:id="8"/>
+      <w:bookmarkEnd w:id="12"/>
     </w:p>
     <w:p>
       <w:pPr>
@@ -11055,16 +11159,7 @@
         <w:spacing w:before="240" w:after="0"/>
       </w:pPr>
       <w:r>
-        <w:t xml:space="preserve">Kofránek, J. Complex model of blood acid-base balance. In: Ziethamlová, M., editor, </w:t>
-      </w:r>
-      <w:r>
-        <w:rPr>
-          <w:i/>
-        </w:rPr>
-        <w:t>MEDSOFT 2009</w:t>
-      </w:r>
-      <w:r>
-        <w:t>. Creative Connections; 2009. p. 23-60.</w:t>
+        <w:t>Kofránek, J. CSc. Dissertation. Prague: Charles University in Prague; 1980. Modeling of acid-base balance of blood (in Czech).</w:t>
       </w:r>
     </w:p>
     <w:p>
@@ -11073,16 +11168,16 @@
         <w:spacing w:before="240" w:after="0"/>
       </w:pPr>
       <w:r>
-        <w:t xml:space="preserve">Kofránek, J., Mateják, M. and Privitzer, P. HumMod - large scale physiological model in Modelica. In, </w:t>
+        <w:t xml:space="preserve">Kofránek, J. Complex model of blood acid-base balance. In: Ziethamlová, M., editor, </w:t>
       </w:r>
       <w:r>
         <w:rPr>
           <w:i/>
         </w:rPr>
-        <w:t>8th. International Modelica Conference</w:t>
-      </w:r>
-      <w:r>
-        <w:t>. Dresden, Germany; 2011.</w:t>
+        <w:t>MEDSOFT 2009</w:t>
+      </w:r>
+      <w:r>
+        <w:t>. Creative Connections; 2009. p. 23-60.</w:t>
       </w:r>
     </w:p>
     <w:p>
@@ -11091,16 +11186,16 @@
         <w:spacing w:before="240" w:after="0"/>
       </w:pPr>
       <w:r>
-        <w:t xml:space="preserve">Kulhánek, T., Kofránek, J. and Mateják, M. Modeling of short-term mechanism of arterial pressure control in the cardiovascular system: Object-oriented and acausal approach. </w:t>
+        <w:t xml:space="preserve">Kofránek, J., Mateják, M. and Privitzer, P. HumMod - large scale physiological model in Modelica. In, </w:t>
       </w:r>
       <w:r>
         <w:rPr>
           <w:i/>
         </w:rPr>
-        <w:t>Computers in Biology and Medicine</w:t>
-      </w:r>
-      <w:r>
-        <w:t xml:space="preserve"> 2014;54(0):137-144.</w:t>
+        <w:t>8th. International Modelica Conference</w:t>
+      </w:r>
+      <w:r>
+        <w:t>. Dresden, Germany; 2011.</w:t>
       </w:r>
     </w:p>
     <w:p>
@@ -11109,16 +11204,16 @@
         <w:spacing w:before="240" w:after="0"/>
       </w:pPr>
       <w:r>
-        <w:t xml:space="preserve">Mateják, M. Simulovanie ketoacidózy. In, </w:t>
+        <w:t xml:space="preserve">Kulhánek, T., Kofránek, J. and Mateják, M. Modeling of short-term mechanism of arterial pressure control in the cardiovascular system: Object-oriented and acausal approach. </w:t>
       </w:r>
       <w:r>
         <w:rPr>
           <w:i/>
         </w:rPr>
-        <w:t>Medsoft 2013</w:t>
-      </w:r>
-      <w:r>
-        <w:t>. 2013. p. 140-150.</w:t>
+        <w:t>Computers in Biology and Medicine</w:t>
+      </w:r>
+      <w:r>
+        <w:t xml:space="preserve"> 2014;54(0):137-144.</w:t>
       </w:r>
     </w:p>
     <w:p>
@@ -11127,16 +11222,16 @@
         <w:spacing w:before="240" w:after="0"/>
       </w:pPr>
       <w:r>
-        <w:t xml:space="preserve">Mateják, M. Physiolibrary - fyziológia v Modelice. </w:t>
+        <w:t xml:space="preserve">Mateják, M. Simulovanie ketoacidózy. In, </w:t>
       </w:r>
       <w:r>
         <w:rPr>
           <w:i/>
         </w:rPr>
-        <w:t>Medsoft</w:t>
-      </w:r>
-      <w:r>
-        <w:t xml:space="preserve"> 2014.</w:t>
+        <w:t>Medsoft 2013</w:t>
+      </w:r>
+      <w:r>
+        <w:t>. 2013. p. 140-150.</w:t>
       </w:r>
     </w:p>
     <w:p>
@@ -11146,6 +11241,24 @@
       </w:pPr>
       <w:r>
         <w:lastRenderedPageBreak/>
+        <w:t xml:space="preserve">Mateják, M. Physiolibrary - fyziológia v Modelice. </w:t>
+      </w:r>
+      <w:r>
+        <w:rPr>
+          <w:i/>
+        </w:rPr>
+        <w:t>Medsoft</w:t>
+      </w:r>
+      <w:r>
+        <w:t xml:space="preserve"> 2014.</w:t>
+      </w:r>
+    </w:p>
+    <w:p>
+      <w:pPr>
+        <w:pStyle w:val="EndNoteBibliography"/>
+        <w:spacing w:before="240" w:after="0"/>
+      </w:pPr>
+      <w:r>
         <w:t xml:space="preserve">Mateják, M. Adairove viazanie O2, CO2 a H+ na hemoglobín In, </w:t>
       </w:r>
       <w:r>
@@ -12891,20 +13004,7 @@
           <w:bdr w:val="none" w:sz="0" w:space="0" w:color="auto" w:frame="1"/>
           <w:shd w:val="clear" w:color="auto" w:fill="FFFFFF"/>
         </w:rPr>
-        <w:t xml:space="preserve"> </w:t>
-      </w:r>
-      <w:r>
-        <w:rPr>
-          <w:rStyle w:val="Zkladntext"/>
-          <w:rFonts w:asciiTheme="minorHAnsi" w:hAnsiTheme="minorHAnsi" w:cs="Arial"/>
-          <w:b/>
-          <w:color w:val="000000"/>
-          <w:sz w:val="22"/>
-          <w:szCs w:val="22"/>
-          <w:bdr w:val="none" w:sz="0" w:space="0" w:color="auto" w:frame="1"/>
-          <w:shd w:val="clear" w:color="auto" w:fill="FFFFFF"/>
-        </w:rPr>
-        <w:t>1.516</w:t>
+        <w:t xml:space="preserve"> 1.516</w:t>
       </w:r>
     </w:p>
     <w:p>
@@ -13302,7 +13402,7 @@
           <w:rPr>
             <w:noProof/>
           </w:rPr>
-          <w:t>22</w:t>
+          <w:t>34</w:t>
         </w:r>
         <w:r>
           <w:rPr>
@@ -13350,7 +13450,7 @@
           <w:rPr>
             <w:noProof/>
           </w:rPr>
-          <w:t>21</w:t>
+          <w:t>33</w:t>
         </w:r>
         <w:r>
           <w:rPr>
@@ -13469,7 +13569,7 @@
         <w:rPr>
           <w:lang w:val="en-US"/>
         </w:rPr>
-        <w:t xml:space="preserve"> HbA2 in </w:t>
+        <w:t xml:space="preserve"> bA2 in </w:t>
       </w:r>
       <w:r>
         <w:rPr>
@@ -13633,14 +13733,14 @@
         <v:path o:extrusionok="f" gradientshapeok="t" o:connecttype="rect"/>
         <o:lock v:ext="edit" aspectratio="t"/>
       </v:shapetype>
-      <v:shape id="_x0000_i1164" type="#_x0000_t75" style="width:13.8pt;height:6.6pt;visibility:visible" o:bullet="t">
+      <v:shape id="_x0000_i1200" type="#_x0000_t75" style="width:13.8pt;height:6.6pt;visibility:visible" o:bullet="t">
         <v:imagedata r:id="rId1" o:title="ThermalPorts"/>
       </v:shape>
     </w:pict>
   </w:numPicBullet>
   <w:numPicBullet w:numPicBulletId="1">
     <w:pict>
-      <v:shape id="_x0000_i1165" type="#_x0000_t75" style="width:16.8pt;height:8.4pt;visibility:visible" o:bullet="t">
+      <v:shape id="_x0000_i1201" type="#_x0000_t75" style="width:16.8pt;height:8.4pt;visibility:visible" o:bullet="t">
         <v:imagedata r:id="rId2" o:title="HydraulicPorts"/>
       </v:shape>
     </w:pict>
@@ -16943,7 +17043,7 @@
 </file>
 
 <file path=customXml/itemProps1.xml><?xml version="1.0" encoding="utf-8"?>
-<ds:datastoreItem xmlns:ds="http://schemas.openxmlformats.org/officeDocument/2006/customXml" ds:itemID="{166161DC-64E1-43F5-BC2D-56162DDC14E4}">
+<ds:datastoreItem xmlns:ds="http://schemas.openxmlformats.org/officeDocument/2006/customXml" ds:itemID="{9FB75A5C-8405-4650-83A2-C66914DE13C1}">
   <ds:schemaRefs>
     <ds:schemaRef ds:uri="http://schemas.openxmlformats.org/officeDocument/2006/bibliography"/>
   </ds:schemaRefs>

</xml_diff>

<commit_message>
final summary of the Ph.D. thesis
</commit_message>
<xml_diff>
--- a/summary.docx
+++ b/summary.docx
@@ -3822,7 +3822,21 @@
         <w:rPr>
           <w:lang w:val="en-US"/>
         </w:rPr>
-        <w:t xml:space="preserve">). For example, the electrical resistor is defined according to Ohm’s law and is represented by a typical rectangle icon inside electrical circuits. Once the object with its icon has been defined, it can be used with different settings and as many times as necessary. This object-oriented approach also allows for defining hierarchical components that are composed from many other connected components. Almost each </w:t>
+        <w:t xml:space="preserve">). </w:t>
+      </w:r>
+      <w:bookmarkStart w:id="2" w:name="_GoBack"/>
+      <w:r>
+        <w:rPr>
+          <w:lang w:val="en-US"/>
+        </w:rPr>
+        <w:t xml:space="preserve">For example, the electrical resistor is defined according to Ohm’s law and is represented by a typical rectangle icon inside electrical circuits. Once the object with its icon has been </w:t>
+      </w:r>
+      <w:bookmarkEnd w:id="2"/>
+      <w:r>
+        <w:rPr>
+          <w:lang w:val="en-US"/>
+        </w:rPr>
+        <w:t xml:space="preserve">defined, it can be used with different settings and as many times as necessary. This object-oriented approach also allows for defining hierarchical components that are composed from many other connected components. Almost each </w:t>
       </w:r>
       <w:r>
         <w:rPr>
@@ -3901,8 +3915,8 @@
           <w:lang w:val="en-US"/>
         </w:rPr>
       </w:pPr>
-      <w:bookmarkStart w:id="2" w:name="_Toc422835499"/>
-      <w:bookmarkStart w:id="3" w:name="_Toc423201369"/>
+      <w:bookmarkStart w:id="3" w:name="_Toc422835499"/>
+      <w:bookmarkStart w:id="4" w:name="_Toc423201369"/>
       <w:r>
         <w:rPr>
           <w:lang w:val="en-US"/>
@@ -3910,8 +3924,8 @@
         <w:lastRenderedPageBreak/>
         <w:t>Aims of the work</w:t>
       </w:r>
-      <w:bookmarkEnd w:id="2"/>
       <w:bookmarkEnd w:id="3"/>
+      <w:bookmarkEnd w:id="4"/>
     </w:p>
     <w:p>
       <w:pPr>
@@ -5124,19 +5138,19 @@
         <w:rPr>
           <w:lang w:val="en-US"/>
         </w:rPr>
-        <w:t>Development can continue only by observing the above rules, which will prevent the loss of any integrated knowledge. From this point of view, a large and complex integrative physiological model may not be as good as one small</w:t>
-      </w:r>
-      <w:r>
-        <w:rPr>
-          <w:lang w:val="en-US"/>
-        </w:rPr>
-        <w:t xml:space="preserve"> model</w:t>
-      </w:r>
-      <w:r>
-        <w:rPr>
-          <w:lang w:val="en-US"/>
-        </w:rPr>
-        <w:t xml:space="preserve">, simple physiological model; however, when integrated, the result must be better than both of these </w:t>
+        <w:t xml:space="preserve">Development can continue only by observing the above rules, which will prevent the loss of any integrated knowledge. From this point of view, a large and complex integrative physiological model may not be </w:t>
+      </w:r>
+      <w:r>
+        <w:rPr>
+          <w:lang w:val="en-US"/>
+        </w:rPr>
+        <w:t>comparable with</w:t>
+      </w:r>
+      <w:r>
+        <w:rPr>
+          <w:lang w:val="en-US"/>
+        </w:rPr>
+        <w:t xml:space="preserve"> simple physiological model; however, when integrated, the result must be better than both of these </w:t>
       </w:r>
       <w:r>
         <w:rPr>
@@ -5177,16 +5191,16 @@
           <w:lang w:val="en-US"/>
         </w:rPr>
       </w:pPr>
-      <w:bookmarkStart w:id="4" w:name="_Toc422835500"/>
-      <w:bookmarkStart w:id="5" w:name="_Toc423201370"/>
+      <w:bookmarkStart w:id="5" w:name="_Toc422835500"/>
+      <w:bookmarkStart w:id="6" w:name="_Toc423201370"/>
       <w:r>
         <w:rPr>
           <w:lang w:val="en-US"/>
         </w:rPr>
         <w:t>Materials and methods</w:t>
       </w:r>
-      <w:bookmarkEnd w:id="4"/>
       <w:bookmarkEnd w:id="5"/>
+      <w:bookmarkEnd w:id="6"/>
     </w:p>
     <w:p>
       <w:pPr>
@@ -5768,16 +5782,16 @@
           <w:lang w:val="en-US"/>
         </w:rPr>
       </w:pPr>
-      <w:bookmarkStart w:id="6" w:name="_Toc422835501"/>
-      <w:bookmarkStart w:id="7" w:name="_Toc423201371"/>
+      <w:bookmarkStart w:id="7" w:name="_Toc422835501"/>
+      <w:bookmarkStart w:id="8" w:name="_Toc423201371"/>
       <w:r>
         <w:rPr>
           <w:lang w:val="en-US"/>
         </w:rPr>
         <w:t>Results</w:t>
       </w:r>
-      <w:bookmarkEnd w:id="6"/>
       <w:bookmarkEnd w:id="7"/>
+      <w:bookmarkEnd w:id="8"/>
     </w:p>
     <w:p>
       <w:pPr>
@@ -6069,7 +6083,7 @@
                 <w:lang w:val="en-US"/>
               </w:rPr>
             </w:pPr>
-            <w:bookmarkStart w:id="8" w:name="_Ref406932420"/>
+            <w:bookmarkStart w:id="9" w:name="_Ref406932420"/>
             <w:r>
               <w:rPr>
                 <w:rFonts w:ascii="Times New Roman" w:eastAsia="Calibri" w:hAnsi="Times New Roman" w:cs="Times New Roman"/>
@@ -6986,7 +7000,7 @@
         </w:tc>
       </w:tr>
     </w:tbl>
-    <w:bookmarkEnd w:id="8"/>
+    <w:bookmarkEnd w:id="9"/>
     <w:p>
       <w:pPr>
         <w:spacing w:before="240"/>
@@ -7314,7 +7328,19 @@
         <w:rPr>
           <w:lang w:val="en-US"/>
         </w:rPr>
-        <w:t xml:space="preserve">As already noted,  these libraries were separated from the complex physiological model in the final phase of development. This work began with the reimplementation of the original Guyton model from 1972 into Modelica </w:t>
+        <w:t xml:space="preserve">As already noted, these libraries were separated from the complex physiological model in the final phase of development. </w:t>
+      </w:r>
+      <w:r>
+        <w:rPr>
+          <w:lang w:val="en-US"/>
+        </w:rPr>
+        <w:t>However, t</w:t>
+      </w:r>
+      <w:r>
+        <w:rPr>
+          <w:lang w:val="en-US"/>
+        </w:rPr>
+        <w:t xml:space="preserve">his work began with the reimplementation of the original Guyton model from 1972 into Modelica </w:t>
       </w:r>
       <w:r>
         <w:rPr>
@@ -7853,7 +7879,7 @@
           <w:rStyle w:val="hps"/>
           <w:lang w:val="en-US"/>
         </w:rPr>
-        <w:t>Severinghauss’</w:t>
+        <w:t>Severinghaus’</w:t>
       </w:r>
       <w:r>
         <w:rPr>
@@ -8697,14 +8723,14 @@
           <w:lang w:val="en-US"/>
         </w:rPr>
       </w:pPr>
-      <w:bookmarkStart w:id="9" w:name="_Toc423201372"/>
+      <w:bookmarkStart w:id="10" w:name="_Toc423201372"/>
       <w:r>
         <w:rPr>
           <w:lang w:val="en-US"/>
         </w:rPr>
         <w:t>Discussion</w:t>
       </w:r>
-      <w:bookmarkEnd w:id="9"/>
+      <w:bookmarkEnd w:id="10"/>
     </w:p>
     <w:p>
       <w:pPr>
@@ -9947,14 +9973,14 @@
           <w:lang w:val="en-US"/>
         </w:rPr>
       </w:pPr>
-      <w:bookmarkStart w:id="10" w:name="_Toc423201373"/>
+      <w:bookmarkStart w:id="11" w:name="_Toc423201373"/>
       <w:r>
         <w:rPr>
           <w:lang w:val="en-US"/>
         </w:rPr>
         <w:t>Conclusions</w:t>
       </w:r>
-      <w:bookmarkEnd w:id="10"/>
+      <w:bookmarkEnd w:id="11"/>
     </w:p>
     <w:p>
       <w:pPr>
@@ -10033,7 +10059,7 @@
           <w:rStyle w:val="hps"/>
           <w:lang w:val="en-US"/>
         </w:rPr>
-        <w:t xml:space="preserve"> outputs, not inputs of the model. For example, </w:t>
+        <w:t xml:space="preserve">outputs, not inputs of the model. For example, </w:t>
       </w:r>
       <w:r>
         <w:rPr>
@@ -10070,7 +10096,21 @@
           <w:rStyle w:val="hps"/>
           <w:lang w:val="en-US"/>
         </w:rPr>
-        <w:t xml:space="preserve"> to hemoglobin and the Haldane effect in the case of hemoglobin. The biggest improvement, however, is the inclusion of the role of acid-base buffers to the model; for example, non-bicarbonate buffers such as albumin, globulins, phosphates and hemoglobin, because the level of these “weak acids” or “weak bases” significantly shift pH levels, even in cases where the conditions of SID and CO</w:t>
+        <w:t xml:space="preserve"> to hemoglobin and the Haldane effect in the case of hemoglobin. The biggest improvement, however, is the inclusion of the role of acid-base buffers to the model; for example, non-bicarbonate buffers such as albumin, globulins, phosphates and hemoglobin, because the level of these “weak acids” or “weak bases” significantly shift pH levels, even in cases where the conditions of SID and </w:t>
+      </w:r>
+      <w:r>
+        <w:rPr>
+          <w:rStyle w:val="hps"/>
+          <w:lang w:val="en-US"/>
+        </w:rPr>
+        <w:t>p</w:t>
+      </w:r>
+      <w:r>
+        <w:rPr>
+          <w:rStyle w:val="hps"/>
+          <w:lang w:val="en-US"/>
+        </w:rPr>
+        <w:t>CO</w:t>
       </w:r>
       <w:r>
         <w:rPr>
@@ -10395,7 +10435,21 @@
           <w:rStyle w:val="alt-edited"/>
           <w:lang w:val="en-US"/>
         </w:rPr>
-        <w:t xml:space="preserve">some organic molecules. However, for unknown types of molecules, these parameters can also be recalculated from dissociation coefficients, solubility coefficients and other measured data. Independent of the complex model built above the libraries, these libraries can also be improved. For example, if a theory for calculating these molecular energies from the structure of the molecule is available, the components can be improved using this calculation, but the interface can remain the same; thus, the already implemented models will still be runnable even with new hypothetical versions of the libraries. </w:t>
+        <w:t xml:space="preserve">some organic molecules. However, for unknown types of molecules, these parameters can also be recalculated from dissociation coefficients, solubility coefficients and other measured data. Independent of the complex model built above the libraries, these libraries can also be improved. For example, if a theory for calculating the molecular energies from the structure of the molecule </w:t>
+      </w:r>
+      <w:r>
+        <w:rPr>
+          <w:rStyle w:val="alt-edited"/>
+          <w:lang w:val="en-US"/>
+        </w:rPr>
+        <w:t>will be</w:t>
+      </w:r>
+      <w:r>
+        <w:rPr>
+          <w:rStyle w:val="alt-edited"/>
+          <w:lang w:val="en-US"/>
+        </w:rPr>
+        <w:t xml:space="preserve"> available, the components can be improved using this calculation, but the interface can remain the same; thus, the already implemented models will still be runnable even with new hypothetical versions of the libraries. </w:t>
       </w:r>
     </w:p>
     <w:p>
@@ -10477,15 +10531,7 @@
         <w:rPr>
           <w:lang w:val="en-US"/>
         </w:rPr>
-        <w:t>. It does not describe in detail all known physiological processes. It will require significant effort to integrate ever more molecular processes and pa</w:t>
-      </w:r>
-      <w:bookmarkStart w:id="11" w:name="_GoBack"/>
-      <w:bookmarkEnd w:id="11"/>
-      <w:r>
-        <w:rPr>
-          <w:lang w:val="en-US"/>
-        </w:rPr>
-        <w:t>thophysiological disorders into the model. However, as was shown</w:t>
+        <w:t>. It does not describe in detail all known physiological processes. It will require significant effort to integrate ever more molecular processes and pathophysiological disorders into the model. However, as was shown</w:t>
       </w:r>
       <w:r>
         <w:rPr>
@@ -10510,7 +10556,20 @@
         <w:rPr>
           <w:lang w:val="en-US"/>
         </w:rPr>
-        <w:t xml:space="preserve"> The accumulation of physiological knowledge into a readable yet complex theory (in the form of hierarchical graphical diagrams that generate code) at the computer simulation level has not been possible until now.</w:t>
+        <w:t xml:space="preserve"> </w:t>
+      </w:r>
+    </w:p>
+    <w:p>
+      <w:pPr>
+        <w:rPr>
+          <w:lang w:val="en-US"/>
+        </w:rPr>
+      </w:pPr>
+      <w:r>
+        <w:rPr>
+          <w:lang w:val="en-US"/>
+        </w:rPr>
+        <w:t>The accumulation of physiological knowledge into a readable yet complex theory (in the form of hierarchical graphical diagrams that generate code) at the computer simulation level has not been possible until now.</w:t>
       </w:r>
     </w:p>
     <w:p>
@@ -10598,7 +10657,11 @@
         <w:t>, et al.</w:t>
       </w:r>
       <w:r>
-        <w:t xml:space="preserve"> Studies on the relations between molecular and functional properties of hemoglobin IV. The Bohr effect in human hemoglobin measured by proton binding. </w:t>
+        <w:t xml:space="preserve"> Studies on the relations between molecular and functional properties of hemoglobin IV. The Bohr effect in human </w:t>
+      </w:r>
+      <w:r>
+        <w:lastRenderedPageBreak/>
+        <w:t xml:space="preserve">hemoglobin measured by proton binding. </w:t>
       </w:r>
       <w:r>
         <w:rPr>
@@ -10616,7 +10679,6 @@
         <w:spacing w:before="240" w:after="0"/>
       </w:pPr>
       <w:r>
-        <w:lastRenderedPageBreak/>
         <w:t>Antonini, E.</w:t>
       </w:r>
       <w:r>
@@ -10788,6 +10850,7 @@
         <w:spacing w:before="240" w:after="0"/>
       </w:pPr>
       <w:r>
+        <w:lastRenderedPageBreak/>
         <w:t>Eaton, W.A.</w:t>
       </w:r>
       <w:r>
@@ -10815,7 +10878,6 @@
         <w:spacing w:before="240" w:after="0"/>
       </w:pPr>
       <w:r>
-        <w:lastRenderedPageBreak/>
         <w:t xml:space="preserve">Elmqvist, H., Tummescheit, H. and Otter, M. Object-oriented modeling of thermo-fluid systems. In, </w:t>
       </w:r>
       <w:r>
@@ -10996,6 +11058,7 @@
         <w:spacing w:before="240" w:after="0"/>
       </w:pPr>
       <w:r>
+        <w:lastRenderedPageBreak/>
         <w:t>Hester, R.</w:t>
       </w:r>
       <w:r>
@@ -11023,7 +11086,6 @@
         <w:spacing w:before="240" w:after="0"/>
       </w:pPr>
       <w:r>
-        <w:lastRenderedPageBreak/>
         <w:t>Hester, R.</w:t>
       </w:r>
       <w:r>
@@ -11204,7 +11266,11 @@
         <w:spacing w:before="240" w:after="0"/>
       </w:pPr>
       <w:r>
-        <w:t xml:space="preserve">Kulhánek, T., Kofránek, J. and Mateják, M. Modeling of short-term mechanism of arterial pressure control in the cardiovascular system: Object-oriented and acausal approach. </w:t>
+        <w:t xml:space="preserve">Kulhánek, T., Kofránek, J. and Mateják, M. Modeling of short-term mechanism of arterial pressure control in the cardiovascular system: </w:t>
+      </w:r>
+      <w:r>
+        <w:lastRenderedPageBreak/>
+        <w:t xml:space="preserve">Object-oriented and acausal approach. </w:t>
       </w:r>
       <w:r>
         <w:rPr>
@@ -11240,7 +11306,6 @@
         <w:spacing w:before="240" w:after="0"/>
       </w:pPr>
       <w:r>
-        <w:lastRenderedPageBreak/>
         <w:t xml:space="preserve">Mateják, M. Physiolibrary - fyziológia v Modelice. </w:t>
       </w:r>
       <w:r>
@@ -11439,6 +11504,7 @@
         <w:spacing w:before="240" w:after="0"/>
       </w:pPr>
       <w:r>
+        <w:lastRenderedPageBreak/>
         <w:t>Matthew, J.B.</w:t>
       </w:r>
       <w:r>
@@ -11466,7 +11532,6 @@
         <w:spacing w:before="240" w:after="0"/>
       </w:pPr>
       <w:r>
-        <w:lastRenderedPageBreak/>
         <w:t xml:space="preserve">Mattson, S.E., Elmqvist, H. and Broenink, J.F. Modelica: An international effort to design the next generation modelling language. </w:t>
       </w:r>
       <w:r>
@@ -11629,6 +11694,7 @@
         <w:spacing w:before="240" w:after="0"/>
       </w:pPr>
       <w:r>
+        <w:lastRenderedPageBreak/>
         <w:t xml:space="preserve">Severinghaus, J.W. Simple, accurate equations for human blood O2 dissociation computations. </w:t>
       </w:r>
       <w:r>
@@ -11647,7 +11713,6 @@
         <w:spacing w:before="240" w:after="0"/>
       </w:pPr>
       <w:r>
-        <w:lastRenderedPageBreak/>
         <w:t xml:space="preserve">Shiryaeva, A. On the stationary state of a mixture of reacting gases. </w:t>
       </w:r>
       <w:r>
@@ -11801,6 +11866,7 @@
         <w:spacing w:before="240" w:after="0"/>
       </w:pPr>
       <w:r>
+        <w:lastRenderedPageBreak/>
         <w:t>Stewart, P.A. How to understand acid-base: a quantitative acid-base primer for biology and medicine. Edward Arnold London; 1981.</w:t>
       </w:r>
     </w:p>
@@ -11810,7 +11876,6 @@
         <w:spacing w:before="240" w:after="0"/>
       </w:pPr>
       <w:r>
-        <w:lastRenderedPageBreak/>
         <w:t xml:space="preserve">Weber, R.E. and Campbell, K.L. Temperature dependence of haemoglobin–oxygen affinity in heterothermic vertebrates: mechanisms and biological significance. </w:t>
       </w:r>
       <w:r>
@@ -13402,7 +13467,7 @@
           <w:rPr>
             <w:noProof/>
           </w:rPr>
-          <w:t>34</w:t>
+          <w:t>24</w:t>
         </w:r>
         <w:r>
           <w:rPr>
@@ -13450,7 +13515,7 @@
           <w:rPr>
             <w:noProof/>
           </w:rPr>
-          <w:t>33</w:t>
+          <w:t>23</w:t>
         </w:r>
         <w:r>
           <w:rPr>
@@ -13569,7 +13634,19 @@
         <w:rPr>
           <w:lang w:val="en-US"/>
         </w:rPr>
-        <w:t xml:space="preserve"> bA2 in </w:t>
+        <w:t xml:space="preserve"> </w:t>
+      </w:r>
+      <w:r>
+        <w:rPr>
+          <w:lang w:val="en-US"/>
+        </w:rPr>
+        <w:t>H</w:t>
+      </w:r>
+      <w:r>
+        <w:rPr>
+          <w:lang w:val="en-US"/>
+        </w:rPr>
+        <w:t xml:space="preserve">bA2 in </w:t>
       </w:r>
       <w:r>
         <w:rPr>
@@ -13733,14 +13810,14 @@
         <v:path o:extrusionok="f" gradientshapeok="t" o:connecttype="rect"/>
         <o:lock v:ext="edit" aspectratio="t"/>
       </v:shapetype>
-      <v:shape id="_x0000_i1200" type="#_x0000_t75" style="width:13.8pt;height:6.6pt;visibility:visible" o:bullet="t">
+      <v:shape id="_x0000_i1222" type="#_x0000_t75" style="width:13.8pt;height:6.6pt;visibility:visible" o:bullet="t">
         <v:imagedata r:id="rId1" o:title="ThermalPorts"/>
       </v:shape>
     </w:pict>
   </w:numPicBullet>
   <w:numPicBullet w:numPicBulletId="1">
     <w:pict>
-      <v:shape id="_x0000_i1201" type="#_x0000_t75" style="width:16.8pt;height:8.4pt;visibility:visible" o:bullet="t">
+      <v:shape id="_x0000_i1223" type="#_x0000_t75" style="width:16.8pt;height:8.4pt;visibility:visible" o:bullet="t">
         <v:imagedata r:id="rId2" o:title="HydraulicPorts"/>
       </v:shape>
     </w:pict>
@@ -17043,7 +17120,7 @@
 </file>
 
 <file path=customXml/itemProps1.xml><?xml version="1.0" encoding="utf-8"?>
-<ds:datastoreItem xmlns:ds="http://schemas.openxmlformats.org/officeDocument/2006/customXml" ds:itemID="{9FB75A5C-8405-4650-83A2-C66914DE13C1}">
+<ds:datastoreItem xmlns:ds="http://schemas.openxmlformats.org/officeDocument/2006/customXml" ds:itemID="{386BD5CD-AF0C-47A9-83A6-43822C0AC584}">
   <ds:schemaRefs>
     <ds:schemaRef ds:uri="http://schemas.openxmlformats.org/officeDocument/2006/bibliography"/>
   </ds:schemaRefs>

</xml_diff>